<commit_message>
Modificaciones casos de prueba y documentación
</commit_message>
<xml_diff>
--- a/TP2-Obligatorio/Lote de Prueba/Documentacion.docx
+++ b/TP2-Obligatorio/Lote de Prueba/Documentacion.docx
@@ -123,7 +123,7 @@
     </w:p>
     <w:tbl>
       <w:tblPr>
-        <w:tblStyle w:val="TableGrid"/>
+        <w:tblStyle w:val="Tablaconcuadrcula"/>
         <w:tblW w:w="0" w:type="auto"/>
         <w:tblInd w:w="720" w:type="dxa"/>
         <w:tblLook w:val="04A0"/>
@@ -146,12 +146,14 @@
                 <w:rFonts w:ascii="Arial" w:hAnsi="Arial" w:cs="Arial"/>
               </w:rPr>
             </w:pPr>
+            <w:proofErr w:type="spellStart"/>
             <w:r>
               <w:rPr>
                 <w:rFonts w:ascii="Arial" w:hAnsi="Arial" w:cs="Arial"/>
               </w:rPr>
               <w:t>Entrada</w:t>
             </w:r>
+            <w:proofErr w:type="spellEnd"/>
           </w:p>
         </w:tc>
         <w:tc>
@@ -166,12 +168,14 @@
                 <w:rFonts w:ascii="Arial" w:hAnsi="Arial" w:cs="Arial"/>
               </w:rPr>
             </w:pPr>
+            <w:proofErr w:type="spellStart"/>
             <w:r>
               <w:rPr>
                 <w:rFonts w:ascii="Arial" w:hAnsi="Arial" w:cs="Arial"/>
               </w:rPr>
               <w:t>Salida</w:t>
             </w:r>
+            <w:proofErr w:type="spellEnd"/>
           </w:p>
         </w:tc>
       </w:tr>
@@ -205,7 +209,21 @@
               <w:rPr>
                 <w:rFonts w:ascii="Arial" w:hAnsi="Arial" w:cs="Arial"/>
               </w:rPr>
-              <w:t>0 0 2</w:t>
+              <w:t xml:space="preserve">0 </w:t>
+            </w:r>
+            <w:proofErr w:type="spellStart"/>
+            <w:r>
+              <w:rPr>
+                <w:rFonts w:ascii="Arial" w:hAnsi="Arial" w:cs="Arial"/>
+              </w:rPr>
+              <w:t>0</w:t>
+            </w:r>
+            <w:proofErr w:type="spellEnd"/>
+            <w:r>
+              <w:rPr>
+                <w:rFonts w:ascii="Arial" w:hAnsi="Arial" w:cs="Arial"/>
+              </w:rPr>
+              <w:t xml:space="preserve"> 2</w:t>
             </w:r>
           </w:p>
           <w:p>
@@ -261,22 +279,44 @@
               <w:rPr>
                 <w:rFonts w:ascii="Arial" w:hAnsi="Arial" w:cs="Arial"/>
               </w:rPr>
-              <w:t>1 1 9</w:t>
-            </w:r>
-          </w:p>
-          <w:p>
-            <w:pPr>
-              <w:contextualSpacing/>
-              <w:rPr>
-                <w:rFonts w:ascii="Arial" w:hAnsi="Arial" w:cs="Arial"/>
-              </w:rPr>
-            </w:pPr>
-            <w:r>
-              <w:rPr>
-                <w:rFonts w:ascii="Arial" w:hAnsi="Arial" w:cs="Arial"/>
-              </w:rPr>
-              <w:t>1 2 2</w:t>
-            </w:r>
+              <w:t xml:space="preserve">1 </w:t>
+            </w:r>
+            <w:proofErr w:type="spellStart"/>
+            <w:r>
+              <w:rPr>
+                <w:rFonts w:ascii="Arial" w:hAnsi="Arial" w:cs="Arial"/>
+              </w:rPr>
+              <w:t>1</w:t>
+            </w:r>
+            <w:proofErr w:type="spellEnd"/>
+            <w:r>
+              <w:rPr>
+                <w:rFonts w:ascii="Arial" w:hAnsi="Arial" w:cs="Arial"/>
+              </w:rPr>
+              <w:t xml:space="preserve"> 9</w:t>
+            </w:r>
+          </w:p>
+          <w:p>
+            <w:pPr>
+              <w:contextualSpacing/>
+              <w:rPr>
+                <w:rFonts w:ascii="Arial" w:hAnsi="Arial" w:cs="Arial"/>
+              </w:rPr>
+            </w:pPr>
+            <w:r>
+              <w:rPr>
+                <w:rFonts w:ascii="Arial" w:hAnsi="Arial" w:cs="Arial"/>
+              </w:rPr>
+              <w:t xml:space="preserve">1 2 </w:t>
+            </w:r>
+            <w:proofErr w:type="spellStart"/>
+            <w:r>
+              <w:rPr>
+                <w:rFonts w:ascii="Arial" w:hAnsi="Arial" w:cs="Arial"/>
+              </w:rPr>
+              <w:t>2</w:t>
+            </w:r>
+            <w:proofErr w:type="spellEnd"/>
           </w:p>
           <w:p>
             <w:pPr>
@@ -317,7 +357,21 @@
               <w:rPr>
                 <w:rFonts w:ascii="Arial" w:hAnsi="Arial" w:cs="Arial"/>
               </w:rPr>
-              <w:t>2 2 1</w:t>
+              <w:t xml:space="preserve">2 </w:t>
+            </w:r>
+            <w:proofErr w:type="spellStart"/>
+            <w:r>
+              <w:rPr>
+                <w:rFonts w:ascii="Arial" w:hAnsi="Arial" w:cs="Arial"/>
+              </w:rPr>
+              <w:t>2</w:t>
+            </w:r>
+            <w:proofErr w:type="spellEnd"/>
+            <w:r>
+              <w:rPr>
+                <w:rFonts w:ascii="Arial" w:hAnsi="Arial" w:cs="Arial"/>
+              </w:rPr>
+              <w:t xml:space="preserve"> 1</w:t>
             </w:r>
           </w:p>
           <w:p>
@@ -374,6 +428,76 @@
                 <w:rFonts w:ascii="Arial" w:hAnsi="Arial" w:cs="Arial"/>
               </w:rPr>
             </w:pPr>
+            <w:r>
+              <w:rPr>
+                <w:rFonts w:ascii="Arial" w:hAnsi="Arial" w:cs="Arial"/>
+              </w:rPr>
+              <w:t>3</w:t>
+            </w:r>
+          </w:p>
+          <w:p>
+            <w:pPr>
+              <w:contextualSpacing/>
+              <w:rPr>
+                <w:rFonts w:ascii="Arial" w:hAnsi="Arial" w:cs="Arial"/>
+              </w:rPr>
+            </w:pPr>
+            <w:r>
+              <w:rPr>
+                <w:rFonts w:ascii="Arial" w:hAnsi="Arial" w:cs="Arial"/>
+              </w:rPr>
+              <w:t>1.875</w:t>
+            </w:r>
+          </w:p>
+          <w:p>
+            <w:pPr>
+              <w:contextualSpacing/>
+              <w:rPr>
+                <w:rFonts w:ascii="Arial" w:hAnsi="Arial" w:cs="Arial"/>
+              </w:rPr>
+            </w:pPr>
+            <w:r>
+              <w:rPr>
+                <w:rFonts w:ascii="Arial" w:hAnsi="Arial" w:cs="Arial"/>
+              </w:rPr>
+              <w:t>-0.5416666666666666</w:t>
+            </w:r>
+          </w:p>
+          <w:p>
+            <w:pPr>
+              <w:contextualSpacing/>
+              <w:rPr>
+                <w:rFonts w:ascii="Arial" w:hAnsi="Arial" w:cs="Arial"/>
+              </w:rPr>
+            </w:pPr>
+            <w:r>
+              <w:rPr>
+                <w:rFonts w:ascii="Arial" w:hAnsi="Arial" w:cs="Arial"/>
+              </w:rPr>
+              <w:t>0.125</w:t>
+            </w:r>
+          </w:p>
+          <w:p>
+            <w:pPr>
+              <w:contextualSpacing/>
+              <w:rPr>
+                <w:rFonts w:ascii="Arial" w:hAnsi="Arial" w:cs="Arial"/>
+              </w:rPr>
+            </w:pPr>
+          </w:p>
+          <w:p>
+            <w:pPr>
+              <w:contextualSpacing/>
+              <w:rPr>
+                <w:rFonts w:ascii="Arial" w:hAnsi="Arial" w:cs="Arial"/>
+              </w:rPr>
+            </w:pPr>
+            <w:r>
+              <w:rPr>
+                <w:rFonts w:ascii="Arial" w:hAnsi="Arial" w:cs="Arial"/>
+              </w:rPr>
+              <w:t>0.0</w:t>
+            </w:r>
           </w:p>
         </w:tc>
       </w:tr>
@@ -412,7 +536,15 @@
           <w:b/>
           <w:u w:val="single"/>
         </w:rPr>
-        <w:t>01 - caso2x2simple</w:t>
+        <w:t xml:space="preserve">01 - </w:t>
+      </w:r>
+      <w:r>
+        <w:rPr>
+          <w:rFonts w:ascii="Arial" w:hAnsi="Arial" w:cs="Arial"/>
+          <w:b/>
+          <w:u w:val="single"/>
+        </w:rPr>
+        <w:t>2x2simple</w:t>
       </w:r>
     </w:p>
     <w:p>
@@ -446,7 +578,7 @@
           <w:rFonts w:ascii="Arial" w:hAnsi="Arial" w:cs="Arial"/>
           <w:lang w:val="es-AR"/>
         </w:rPr>
-        <w:t>Ejemplo propuesto por la cátedra</w:t>
+        <w:t xml:space="preserve">Matriz 2x2 </w:t>
       </w:r>
     </w:p>
     <w:p>
@@ -461,7 +593,7 @@
     </w:p>
     <w:tbl>
       <w:tblPr>
-        <w:tblStyle w:val="TableGrid"/>
+        <w:tblStyle w:val="Tablaconcuadrcula"/>
         <w:tblW w:w="0" w:type="auto"/>
         <w:tblInd w:w="720" w:type="dxa"/>
         <w:tblLook w:val="04A0"/>
@@ -484,12 +616,14 @@
                 <w:rFonts w:ascii="Arial" w:hAnsi="Arial" w:cs="Arial"/>
               </w:rPr>
             </w:pPr>
+            <w:proofErr w:type="spellStart"/>
             <w:r>
               <w:rPr>
                 <w:rFonts w:ascii="Arial" w:hAnsi="Arial" w:cs="Arial"/>
               </w:rPr>
               <w:t>Entrada</w:t>
             </w:r>
+            <w:proofErr w:type="spellEnd"/>
           </w:p>
         </w:tc>
         <w:tc>
@@ -504,12 +638,14 @@
                 <w:rFonts w:ascii="Arial" w:hAnsi="Arial" w:cs="Arial"/>
               </w:rPr>
             </w:pPr>
+            <w:proofErr w:type="spellStart"/>
             <w:r>
               <w:rPr>
                 <w:rFonts w:ascii="Arial" w:hAnsi="Arial" w:cs="Arial"/>
               </w:rPr>
               <w:t>Salida</w:t>
             </w:r>
+            <w:proofErr w:type="spellEnd"/>
           </w:p>
         </w:tc>
       </w:tr>
@@ -543,49 +679,77 @@
               <w:rPr>
                 <w:rFonts w:ascii="Arial" w:hAnsi="Arial" w:cs="Arial"/>
               </w:rPr>
-              <w:t>0 0 1</w:t>
-            </w:r>
-          </w:p>
-          <w:p>
-            <w:pPr>
-              <w:contextualSpacing/>
-              <w:rPr>
-                <w:rFonts w:ascii="Arial" w:hAnsi="Arial" w:cs="Arial"/>
-              </w:rPr>
-            </w:pPr>
-            <w:r>
-              <w:rPr>
-                <w:rFonts w:ascii="Arial" w:hAnsi="Arial" w:cs="Arial"/>
-              </w:rPr>
-              <w:t>0 1 1</w:t>
-            </w:r>
-          </w:p>
-          <w:p>
-            <w:pPr>
-              <w:contextualSpacing/>
-              <w:rPr>
-                <w:rFonts w:ascii="Arial" w:hAnsi="Arial" w:cs="Arial"/>
-              </w:rPr>
-            </w:pPr>
-            <w:r>
-              <w:rPr>
-                <w:rFonts w:ascii="Arial" w:hAnsi="Arial" w:cs="Arial"/>
-              </w:rPr>
-              <w:t>1 0 1 1</w:t>
-            </w:r>
-          </w:p>
-          <w:p>
-            <w:pPr>
-              <w:contextualSpacing/>
-              <w:rPr>
-                <w:rFonts w:ascii="Arial" w:hAnsi="Arial" w:cs="Arial"/>
-              </w:rPr>
-            </w:pPr>
-            <w:r>
-              <w:rPr>
-                <w:rFonts w:ascii="Arial" w:hAnsi="Arial" w:cs="Arial"/>
-              </w:rPr>
-              <w:t>1 1 0.99</w:t>
+              <w:t xml:space="preserve">0 </w:t>
+            </w:r>
+            <w:proofErr w:type="spellStart"/>
+            <w:r>
+              <w:rPr>
+                <w:rFonts w:ascii="Arial" w:hAnsi="Arial" w:cs="Arial"/>
+              </w:rPr>
+              <w:t>0</w:t>
+            </w:r>
+            <w:proofErr w:type="spellEnd"/>
+            <w:r>
+              <w:rPr>
+                <w:rFonts w:ascii="Arial" w:hAnsi="Arial" w:cs="Arial"/>
+              </w:rPr>
+              <w:t xml:space="preserve"> 2</w:t>
+            </w:r>
+          </w:p>
+          <w:p>
+            <w:pPr>
+              <w:contextualSpacing/>
+              <w:rPr>
+                <w:rFonts w:ascii="Arial" w:hAnsi="Arial" w:cs="Arial"/>
+              </w:rPr>
+            </w:pPr>
+            <w:r>
+              <w:rPr>
+                <w:rFonts w:ascii="Arial" w:hAnsi="Arial" w:cs="Arial"/>
+              </w:rPr>
+              <w:t>0 1 2</w:t>
+            </w:r>
+          </w:p>
+          <w:p>
+            <w:pPr>
+              <w:contextualSpacing/>
+              <w:rPr>
+                <w:rFonts w:ascii="Arial" w:hAnsi="Arial" w:cs="Arial"/>
+              </w:rPr>
+            </w:pPr>
+            <w:r>
+              <w:rPr>
+                <w:rFonts w:ascii="Arial" w:hAnsi="Arial" w:cs="Arial"/>
+              </w:rPr>
+              <w:t>1 0 1</w:t>
+            </w:r>
+          </w:p>
+          <w:p>
+            <w:pPr>
+              <w:contextualSpacing/>
+              <w:rPr>
+                <w:rFonts w:ascii="Arial" w:hAnsi="Arial" w:cs="Arial"/>
+              </w:rPr>
+            </w:pPr>
+            <w:r>
+              <w:rPr>
+                <w:rFonts w:ascii="Arial" w:hAnsi="Arial" w:cs="Arial"/>
+              </w:rPr>
+              <w:t xml:space="preserve">1 </w:t>
+            </w:r>
+            <w:proofErr w:type="spellStart"/>
+            <w:r>
+              <w:rPr>
+                <w:rFonts w:ascii="Arial" w:hAnsi="Arial" w:cs="Arial"/>
+              </w:rPr>
+              <w:t>1</w:t>
+            </w:r>
+            <w:proofErr w:type="spellEnd"/>
+            <w:r>
+              <w:rPr>
+                <w:rFonts w:ascii="Arial" w:hAnsi="Arial" w:cs="Arial"/>
+              </w:rPr>
+              <w:t xml:space="preserve"> 0</w:t>
             </w:r>
           </w:p>
           <w:p>
@@ -613,7 +777,7 @@
               <w:rPr>
                 <w:rFonts w:ascii="Arial" w:hAnsi="Arial" w:cs="Arial"/>
               </w:rPr>
-              <w:t>1</w:t>
+              <w:t>4</w:t>
             </w:r>
           </w:p>
         </w:tc>
@@ -628,6 +792,62 @@
                 <w:rFonts w:ascii="Arial" w:hAnsi="Arial" w:cs="Arial"/>
               </w:rPr>
             </w:pPr>
+            <w:r>
+              <w:rPr>
+                <w:rFonts w:ascii="Arial" w:hAnsi="Arial" w:cs="Arial"/>
+              </w:rPr>
+              <w:t>2</w:t>
+            </w:r>
+          </w:p>
+          <w:p>
+            <w:pPr>
+              <w:contextualSpacing/>
+              <w:rPr>
+                <w:rFonts w:ascii="Arial" w:hAnsi="Arial" w:cs="Arial"/>
+              </w:rPr>
+            </w:pPr>
+            <w:r>
+              <w:rPr>
+                <w:rFonts w:ascii="Arial" w:hAnsi="Arial" w:cs="Arial"/>
+              </w:rPr>
+              <w:t>4.0</w:t>
+            </w:r>
+          </w:p>
+          <w:p>
+            <w:pPr>
+              <w:contextualSpacing/>
+              <w:rPr>
+                <w:rFonts w:ascii="Arial" w:hAnsi="Arial" w:cs="Arial"/>
+              </w:rPr>
+            </w:pPr>
+            <w:r>
+              <w:rPr>
+                <w:rFonts w:ascii="Arial" w:hAnsi="Arial" w:cs="Arial"/>
+              </w:rPr>
+              <w:t>-2.5</w:t>
+            </w:r>
+          </w:p>
+          <w:p>
+            <w:pPr>
+              <w:contextualSpacing/>
+              <w:rPr>
+                <w:rFonts w:ascii="Arial" w:hAnsi="Arial" w:cs="Arial"/>
+              </w:rPr>
+            </w:pPr>
+          </w:p>
+          <w:p>
+            <w:pPr>
+              <w:contextualSpacing/>
+              <w:rPr>
+                <w:rFonts w:ascii="Arial" w:hAnsi="Arial" w:cs="Arial"/>
+              </w:rPr>
+            </w:pPr>
+            <w:r>
+              <w:rPr>
+                <w:rFonts w:ascii="Arial" w:hAnsi="Arial" w:cs="Arial"/>
+              </w:rPr>
+              <w:t>0.0</w:t>
+            </w:r>
           </w:p>
         </w:tc>
       </w:tr>
@@ -666,7 +886,7 @@
           <w:b/>
           <w:u w:val="single"/>
         </w:rPr>
-        <w:t>02 - caso01_levementePeturbado</w:t>
+        <w:t>02 – 3x3simple</w:t>
       </w:r>
     </w:p>
     <w:p>
@@ -700,7 +920,7 @@
           <w:rFonts w:ascii="Arial" w:hAnsi="Arial" w:cs="Arial"/>
           <w:lang w:val="es-AR"/>
         </w:rPr>
-        <w:t>Ejemplo propuesto por la cátedra.</w:t>
+        <w:t>Matriz 3x3</w:t>
       </w:r>
     </w:p>
     <w:p>
@@ -715,7 +935,7 @@
     </w:p>
     <w:tbl>
       <w:tblPr>
-        <w:tblStyle w:val="TableGrid"/>
+        <w:tblStyle w:val="Tablaconcuadrcula"/>
         <w:tblW w:w="0" w:type="auto"/>
         <w:tblInd w:w="720" w:type="dxa"/>
         <w:tblLook w:val="04A0"/>
@@ -738,12 +958,14 @@
                 <w:rFonts w:ascii="Arial" w:hAnsi="Arial" w:cs="Arial"/>
               </w:rPr>
             </w:pPr>
+            <w:proofErr w:type="spellStart"/>
             <w:r>
               <w:rPr>
                 <w:rFonts w:ascii="Arial" w:hAnsi="Arial" w:cs="Arial"/>
               </w:rPr>
               <w:t>Entrada</w:t>
             </w:r>
+            <w:proofErr w:type="spellEnd"/>
           </w:p>
         </w:tc>
         <w:tc>
@@ -758,12 +980,14 @@
                 <w:rFonts w:ascii="Arial" w:hAnsi="Arial" w:cs="Arial"/>
               </w:rPr>
             </w:pPr>
+            <w:proofErr w:type="spellStart"/>
             <w:r>
               <w:rPr>
                 <w:rFonts w:ascii="Arial" w:hAnsi="Arial" w:cs="Arial"/>
               </w:rPr>
               <w:t>Salida</w:t>
             </w:r>
+            <w:proofErr w:type="spellEnd"/>
           </w:p>
         </w:tc>
       </w:tr>
@@ -783,77 +1007,212 @@
               <w:rPr>
                 <w:rFonts w:ascii="Arial" w:hAnsi="Arial" w:cs="Arial"/>
               </w:rPr>
+              <w:t>3</w:t>
+            </w:r>
+          </w:p>
+          <w:p>
+            <w:pPr>
+              <w:contextualSpacing/>
+              <w:rPr>
+                <w:rFonts w:ascii="Arial" w:hAnsi="Arial" w:cs="Arial"/>
+              </w:rPr>
+            </w:pPr>
+            <w:r>
+              <w:rPr>
+                <w:rFonts w:ascii="Arial" w:hAnsi="Arial" w:cs="Arial"/>
+              </w:rPr>
+              <w:t xml:space="preserve">0 </w:t>
+            </w:r>
+            <w:proofErr w:type="spellStart"/>
+            <w:r>
+              <w:rPr>
+                <w:rFonts w:ascii="Arial" w:hAnsi="Arial" w:cs="Arial"/>
+              </w:rPr>
+              <w:t>0</w:t>
+            </w:r>
+            <w:proofErr w:type="spellEnd"/>
+            <w:r>
+              <w:rPr>
+                <w:rFonts w:ascii="Arial" w:hAnsi="Arial" w:cs="Arial"/>
+              </w:rPr>
+              <w:t xml:space="preserve"> 3</w:t>
+            </w:r>
+          </w:p>
+          <w:p>
+            <w:pPr>
+              <w:contextualSpacing/>
+              <w:rPr>
+                <w:rFonts w:ascii="Arial" w:hAnsi="Arial" w:cs="Arial"/>
+              </w:rPr>
+            </w:pPr>
+            <w:r>
+              <w:rPr>
+                <w:rFonts w:ascii="Arial" w:hAnsi="Arial" w:cs="Arial"/>
+              </w:rPr>
+              <w:t>0 1 2</w:t>
+            </w:r>
+          </w:p>
+          <w:p>
+            <w:pPr>
+              <w:contextualSpacing/>
+              <w:rPr>
+                <w:rFonts w:ascii="Arial" w:hAnsi="Arial" w:cs="Arial"/>
+              </w:rPr>
+            </w:pPr>
+            <w:r>
+              <w:rPr>
+                <w:rFonts w:ascii="Arial" w:hAnsi="Arial" w:cs="Arial"/>
+              </w:rPr>
+              <w:t>0 2 1</w:t>
+            </w:r>
+          </w:p>
+          <w:p>
+            <w:pPr>
+              <w:contextualSpacing/>
+              <w:rPr>
+                <w:rFonts w:ascii="Arial" w:hAnsi="Arial" w:cs="Arial"/>
+              </w:rPr>
+            </w:pPr>
+            <w:r>
+              <w:rPr>
+                <w:rFonts w:ascii="Arial" w:hAnsi="Arial" w:cs="Arial"/>
+              </w:rPr>
+              <w:t>1 0 5</w:t>
+            </w:r>
+          </w:p>
+          <w:p>
+            <w:pPr>
+              <w:contextualSpacing/>
+              <w:rPr>
+                <w:rFonts w:ascii="Arial" w:hAnsi="Arial" w:cs="Arial"/>
+              </w:rPr>
+            </w:pPr>
+            <w:r>
+              <w:rPr>
+                <w:rFonts w:ascii="Arial" w:hAnsi="Arial" w:cs="Arial"/>
+              </w:rPr>
+              <w:t xml:space="preserve">1 </w:t>
+            </w:r>
+            <w:proofErr w:type="spellStart"/>
+            <w:r>
+              <w:rPr>
+                <w:rFonts w:ascii="Arial" w:hAnsi="Arial" w:cs="Arial"/>
+              </w:rPr>
+              <w:t>1</w:t>
+            </w:r>
+            <w:proofErr w:type="spellEnd"/>
+            <w:r>
+              <w:rPr>
+                <w:rFonts w:ascii="Arial" w:hAnsi="Arial" w:cs="Arial"/>
+              </w:rPr>
+              <w:t xml:space="preserve"> 3</w:t>
+            </w:r>
+          </w:p>
+          <w:p>
+            <w:pPr>
+              <w:contextualSpacing/>
+              <w:rPr>
+                <w:rFonts w:ascii="Arial" w:hAnsi="Arial" w:cs="Arial"/>
+              </w:rPr>
+            </w:pPr>
+            <w:r>
+              <w:rPr>
+                <w:rFonts w:ascii="Arial" w:hAnsi="Arial" w:cs="Arial"/>
+              </w:rPr>
+              <w:t>1 2 4</w:t>
+            </w:r>
+          </w:p>
+          <w:p>
+            <w:pPr>
+              <w:contextualSpacing/>
+              <w:rPr>
+                <w:rFonts w:ascii="Arial" w:hAnsi="Arial" w:cs="Arial"/>
+              </w:rPr>
+            </w:pPr>
+            <w:r>
+              <w:rPr>
+                <w:rFonts w:ascii="Arial" w:hAnsi="Arial" w:cs="Arial"/>
+              </w:rPr>
+              <w:t>2 0 1</w:t>
+            </w:r>
+          </w:p>
+          <w:p>
+            <w:pPr>
+              <w:contextualSpacing/>
+              <w:rPr>
+                <w:rFonts w:ascii="Arial" w:hAnsi="Arial" w:cs="Arial"/>
+              </w:rPr>
+            </w:pPr>
+            <w:r>
+              <w:rPr>
+                <w:rFonts w:ascii="Arial" w:hAnsi="Arial" w:cs="Arial"/>
+              </w:rPr>
+              <w:t xml:space="preserve">2 1 </w:t>
+            </w:r>
+            <w:proofErr w:type="spellStart"/>
+            <w:r>
+              <w:rPr>
+                <w:rFonts w:ascii="Arial" w:hAnsi="Arial" w:cs="Arial"/>
+              </w:rPr>
+              <w:t>1</w:t>
+            </w:r>
+            <w:proofErr w:type="spellEnd"/>
+          </w:p>
+          <w:p>
+            <w:pPr>
+              <w:contextualSpacing/>
+              <w:rPr>
+                <w:rFonts w:ascii="Arial" w:hAnsi="Arial" w:cs="Arial"/>
+              </w:rPr>
+            </w:pPr>
+            <w:r>
+              <w:rPr>
+                <w:rFonts w:ascii="Arial" w:hAnsi="Arial" w:cs="Arial"/>
+              </w:rPr>
+              <w:lastRenderedPageBreak/>
+              <w:t xml:space="preserve">2 </w:t>
+            </w:r>
+            <w:proofErr w:type="spellStart"/>
+            <w:r>
+              <w:rPr>
+                <w:rFonts w:ascii="Arial" w:hAnsi="Arial" w:cs="Arial"/>
+              </w:rPr>
               <w:t>2</w:t>
             </w:r>
-          </w:p>
-          <w:p>
-            <w:pPr>
-              <w:contextualSpacing/>
-              <w:rPr>
-                <w:rFonts w:ascii="Arial" w:hAnsi="Arial" w:cs="Arial"/>
-              </w:rPr>
-            </w:pPr>
-            <w:r>
-              <w:rPr>
-                <w:rFonts w:ascii="Arial" w:hAnsi="Arial" w:cs="Arial"/>
-              </w:rPr>
-              <w:t>0 0 1.01</w:t>
-            </w:r>
-          </w:p>
-          <w:p>
-            <w:pPr>
-              <w:contextualSpacing/>
-              <w:rPr>
-                <w:rFonts w:ascii="Arial" w:hAnsi="Arial" w:cs="Arial"/>
-              </w:rPr>
-            </w:pPr>
-            <w:r>
-              <w:rPr>
-                <w:rFonts w:ascii="Arial" w:hAnsi="Arial" w:cs="Arial"/>
-              </w:rPr>
-              <w:t>0 1 1</w:t>
-            </w:r>
-          </w:p>
-          <w:p>
-            <w:pPr>
-              <w:contextualSpacing/>
-              <w:rPr>
-                <w:rFonts w:ascii="Arial" w:hAnsi="Arial" w:cs="Arial"/>
-              </w:rPr>
-            </w:pPr>
-            <w:r>
-              <w:rPr>
-                <w:rFonts w:ascii="Arial" w:hAnsi="Arial" w:cs="Arial"/>
-              </w:rPr>
-              <w:t>1 0 1</w:t>
-            </w:r>
-          </w:p>
-          <w:p>
-            <w:pPr>
-              <w:contextualSpacing/>
-              <w:rPr>
-                <w:rFonts w:ascii="Arial" w:hAnsi="Arial" w:cs="Arial"/>
-              </w:rPr>
-            </w:pPr>
-            <w:r>
-              <w:rPr>
-                <w:rFonts w:ascii="Arial" w:hAnsi="Arial" w:cs="Arial"/>
-              </w:rPr>
-              <w:t>1 1 0.99</w:t>
-            </w:r>
-          </w:p>
-          <w:p>
-            <w:pPr>
-              <w:contextualSpacing/>
-              <w:rPr>
-                <w:rFonts w:ascii="Arial" w:hAnsi="Arial" w:cs="Arial"/>
-              </w:rPr>
-            </w:pPr>
-            <w:r>
-              <w:rPr>
-                <w:rFonts w:ascii="Arial" w:hAnsi="Arial" w:cs="Arial"/>
-              </w:rPr>
-              <w:t>3</w:t>
+            <w:proofErr w:type="spellEnd"/>
+            <w:r>
+              <w:rPr>
+                <w:rFonts w:ascii="Arial" w:hAnsi="Arial" w:cs="Arial"/>
+              </w:rPr>
+              <w:t xml:space="preserve"> -1</w:t>
+            </w:r>
+          </w:p>
+          <w:p>
+            <w:pPr>
+              <w:contextualSpacing/>
+              <w:rPr>
+                <w:rFonts w:ascii="Arial" w:hAnsi="Arial" w:cs="Arial"/>
+              </w:rPr>
+            </w:pPr>
+            <w:r>
+              <w:rPr>
+                <w:rFonts w:ascii="Arial" w:hAnsi="Arial" w:cs="Arial"/>
+              </w:rPr>
+              <w:t>1</w:t>
+            </w:r>
+          </w:p>
+          <w:p>
+            <w:pPr>
+              <w:contextualSpacing/>
+              <w:rPr>
+                <w:rFonts w:ascii="Arial" w:hAnsi="Arial" w:cs="Arial"/>
+              </w:rPr>
+            </w:pPr>
+            <w:r>
+              <w:rPr>
+                <w:rFonts w:ascii="Arial" w:hAnsi="Arial" w:cs="Arial"/>
+              </w:rPr>
+              <w:t>2</w:t>
             </w:r>
           </w:p>
           <w:p>
@@ -882,6 +1241,77 @@
                 <w:rFonts w:ascii="Arial" w:hAnsi="Arial" w:cs="Arial"/>
               </w:rPr>
             </w:pPr>
+            <w:r>
+              <w:rPr>
+                <w:rFonts w:ascii="Arial" w:hAnsi="Arial" w:cs="Arial"/>
+              </w:rPr>
+              <w:lastRenderedPageBreak/>
+              <w:t>3.0</w:t>
+            </w:r>
+          </w:p>
+          <w:p>
+            <w:pPr>
+              <w:contextualSpacing/>
+              <w:rPr>
+                <w:rFonts w:ascii="Arial" w:hAnsi="Arial" w:cs="Arial"/>
+              </w:rPr>
+            </w:pPr>
+            <w:r>
+              <w:rPr>
+                <w:rFonts w:ascii="Arial" w:hAnsi="Arial" w:cs="Arial"/>
+              </w:rPr>
+              <w:t>-4.0</w:t>
+            </w:r>
+          </w:p>
+          <w:p>
+            <w:pPr>
+              <w:contextualSpacing/>
+              <w:rPr>
+                <w:rFonts w:ascii="Arial" w:hAnsi="Arial" w:cs="Arial"/>
+              </w:rPr>
+            </w:pPr>
+            <w:r>
+              <w:rPr>
+                <w:rFonts w:ascii="Arial" w:hAnsi="Arial" w:cs="Arial"/>
+              </w:rPr>
+              <w:t>6.0</w:t>
+            </w:r>
+          </w:p>
+          <w:p>
+            <w:pPr>
+              <w:contextualSpacing/>
+              <w:rPr>
+                <w:rFonts w:ascii="Arial" w:hAnsi="Arial" w:cs="Arial"/>
+              </w:rPr>
+            </w:pPr>
+            <w:r>
+              <w:rPr>
+                <w:rFonts w:ascii="Arial" w:hAnsi="Arial" w:cs="Arial"/>
+              </w:rPr>
+              <w:t>1.0</w:t>
+            </w:r>
+          </w:p>
+          <w:p>
+            <w:pPr>
+              <w:contextualSpacing/>
+              <w:rPr>
+                <w:rFonts w:ascii="Arial" w:hAnsi="Arial" w:cs="Arial"/>
+              </w:rPr>
+            </w:pPr>
+          </w:p>
+          <w:p>
+            <w:pPr>
+              <w:contextualSpacing/>
+              <w:rPr>
+                <w:rFonts w:ascii="Arial" w:hAnsi="Arial" w:cs="Arial"/>
+              </w:rPr>
+            </w:pPr>
+            <w:r>
+              <w:rPr>
+                <w:rFonts w:ascii="Arial" w:hAnsi="Arial" w:cs="Arial"/>
+              </w:rPr>
+              <w:t>0.0</w:t>
+            </w:r>
           </w:p>
         </w:tc>
       </w:tr>
@@ -922,32 +1352,7 @@
           <w:b/>
           <w:u w:val="single"/>
         </w:rPr>
-        <w:lastRenderedPageBreak/>
-        <w:t>0</w:t>
-      </w:r>
-      <w:r>
-        <w:rPr>
-          <w:rFonts w:ascii="Arial" w:hAnsi="Arial" w:cs="Arial"/>
-          <w:b/>
-          <w:u w:val="single"/>
-        </w:rPr>
-        <w:t>3</w:t>
-      </w:r>
-      <w:r>
-        <w:rPr>
-          <w:rFonts w:ascii="Arial" w:hAnsi="Arial" w:cs="Arial"/>
-          <w:b/>
-          <w:u w:val="single"/>
-        </w:rPr>
-        <w:t xml:space="preserve"> – </w:t>
-      </w:r>
-      <w:r>
-        <w:rPr>
-          <w:rFonts w:ascii="Arial" w:hAnsi="Arial" w:cs="Arial"/>
-          <w:b/>
-          <w:u w:val="single"/>
-        </w:rPr>
-        <w:t>4x4_Normal</w:t>
+        <w:t>03 - 4x4</w:t>
       </w:r>
     </w:p>
     <w:p>
@@ -956,39 +1361,39 @@
         <w:contextualSpacing/>
         <w:rPr>
           <w:rFonts w:ascii="Arial" w:hAnsi="Arial" w:cs="Arial"/>
-          <w:lang w:val="es-AR"/>
-        </w:rPr>
-      </w:pPr>
-      <w:r>
-        <w:rPr>
-          <w:rFonts w:ascii="Arial" w:hAnsi="Arial" w:cs="Arial"/>
-          <w:b/>
-          <w:u w:val="single"/>
-          <w:lang w:val="es-AR"/>
+        </w:rPr>
+      </w:pPr>
+      <w:proofErr w:type="spellStart"/>
+      <w:r>
+        <w:rPr>
+          <w:rFonts w:ascii="Arial" w:hAnsi="Arial" w:cs="Arial"/>
+          <w:b/>
+          <w:u w:val="single"/>
         </w:rPr>
         <w:t>Descripción</w:t>
       </w:r>
-      <w:r>
-        <w:rPr>
-          <w:rFonts w:ascii="Arial" w:hAnsi="Arial" w:cs="Arial"/>
-          <w:b/>
-          <w:lang w:val="es-AR"/>
+      <w:proofErr w:type="spellEnd"/>
+      <w:r>
+        <w:rPr>
+          <w:rFonts w:ascii="Arial" w:hAnsi="Arial" w:cs="Arial"/>
+          <w:b/>
+          <w:u w:val="single"/>
         </w:rPr>
         <w:t xml:space="preserve">: </w:t>
       </w:r>
-      <w:r>
-        <w:rPr>
-          <w:rFonts w:ascii="Arial" w:hAnsi="Arial" w:cs="Arial"/>
-          <w:lang w:val="es-AR"/>
-        </w:rPr>
-        <w:t>Cuarto ejemplo del enunciado</w:t>
-      </w:r>
-      <w:r>
-        <w:rPr>
-          <w:rFonts w:ascii="Arial" w:hAnsi="Arial" w:cs="Arial"/>
-          <w:lang w:val="es-AR"/>
-        </w:rPr>
-        <w:t>.</w:t>
+      <w:proofErr w:type="spellStart"/>
+      <w:r>
+        <w:rPr>
+          <w:rFonts w:ascii="Arial" w:hAnsi="Arial" w:cs="Arial"/>
+        </w:rPr>
+        <w:t>Matriz</w:t>
+      </w:r>
+      <w:proofErr w:type="spellEnd"/>
+      <w:r>
+        <w:rPr>
+          <w:rFonts w:ascii="Arial" w:hAnsi="Arial" w:cs="Arial"/>
+        </w:rPr>
+        <w:t xml:space="preserve"> 4x4</w:t>
       </w:r>
     </w:p>
     <w:p>
@@ -997,13 +1402,12 @@
         <w:contextualSpacing/>
         <w:rPr>
           <w:rFonts w:ascii="Arial" w:hAnsi="Arial" w:cs="Arial"/>
-          <w:lang w:val="es-AR"/>
         </w:rPr>
       </w:pPr>
     </w:p>
     <w:tbl>
       <w:tblPr>
-        <w:tblStyle w:val="TableGrid"/>
+        <w:tblStyle w:val="Tablaconcuadrcula"/>
         <w:tblW w:w="0" w:type="auto"/>
         <w:tblInd w:w="720" w:type="dxa"/>
         <w:tblLook w:val="04A0"/>
@@ -1015,6 +1419,657 @@
       <w:tr>
         <w:tc>
           <w:tcPr>
+            <w:tcW w:w="4750" w:type="dxa"/>
+          </w:tcPr>
+          <w:p>
+            <w:pPr>
+              <w:contextualSpacing/>
+              <w:jc w:val="center"/>
+              <w:rPr>
+                <w:rFonts w:ascii="Arial" w:hAnsi="Arial" w:cs="Arial"/>
+              </w:rPr>
+            </w:pPr>
+            <w:proofErr w:type="spellStart"/>
+            <w:r>
+              <w:rPr>
+                <w:rFonts w:ascii="Arial" w:hAnsi="Arial" w:cs="Arial"/>
+              </w:rPr>
+              <w:t>Entrada</w:t>
+            </w:r>
+            <w:proofErr w:type="spellEnd"/>
+          </w:p>
+        </w:tc>
+        <w:tc>
+          <w:tcPr>
+            <w:tcW w:w="4750" w:type="dxa"/>
+          </w:tcPr>
+          <w:p>
+            <w:pPr>
+              <w:contextualSpacing/>
+              <w:jc w:val="center"/>
+              <w:rPr>
+                <w:rFonts w:ascii="Arial" w:hAnsi="Arial" w:cs="Arial"/>
+              </w:rPr>
+            </w:pPr>
+            <w:proofErr w:type="spellStart"/>
+            <w:r>
+              <w:rPr>
+                <w:rFonts w:ascii="Arial" w:hAnsi="Arial" w:cs="Arial"/>
+              </w:rPr>
+              <w:t>Salida</w:t>
+            </w:r>
+            <w:proofErr w:type="spellEnd"/>
+          </w:p>
+        </w:tc>
+      </w:tr>
+      <w:tr>
+        <w:tc>
+          <w:tcPr>
+            <w:tcW w:w="4750" w:type="dxa"/>
+          </w:tcPr>
+          <w:p>
+            <w:pPr>
+              <w:contextualSpacing/>
+              <w:rPr>
+                <w:rFonts w:ascii="Arial" w:hAnsi="Arial" w:cs="Arial"/>
+              </w:rPr>
+            </w:pPr>
+            <w:r>
+              <w:rPr>
+                <w:rFonts w:ascii="Arial" w:hAnsi="Arial" w:cs="Arial"/>
+              </w:rPr>
+              <w:t>4</w:t>
+            </w:r>
+          </w:p>
+          <w:p>
+            <w:pPr>
+              <w:contextualSpacing/>
+              <w:rPr>
+                <w:rFonts w:ascii="Arial" w:hAnsi="Arial" w:cs="Arial"/>
+              </w:rPr>
+            </w:pPr>
+            <w:r>
+              <w:rPr>
+                <w:rFonts w:ascii="Arial" w:hAnsi="Arial" w:cs="Arial"/>
+              </w:rPr>
+              <w:t xml:space="preserve">0 </w:t>
+            </w:r>
+            <w:proofErr w:type="spellStart"/>
+            <w:r>
+              <w:rPr>
+                <w:rFonts w:ascii="Arial" w:hAnsi="Arial" w:cs="Arial"/>
+              </w:rPr>
+              <w:t>0</w:t>
+            </w:r>
+            <w:proofErr w:type="spellEnd"/>
+            <w:r>
+              <w:rPr>
+                <w:rFonts w:ascii="Arial" w:hAnsi="Arial" w:cs="Arial"/>
+              </w:rPr>
+              <w:t xml:space="preserve"> 1</w:t>
+            </w:r>
+          </w:p>
+          <w:p>
+            <w:pPr>
+              <w:contextualSpacing/>
+              <w:rPr>
+                <w:rFonts w:ascii="Arial" w:hAnsi="Arial" w:cs="Arial"/>
+              </w:rPr>
+            </w:pPr>
+            <w:r>
+              <w:rPr>
+                <w:rFonts w:ascii="Arial" w:hAnsi="Arial" w:cs="Arial"/>
+              </w:rPr>
+              <w:t xml:space="preserve">0 1 </w:t>
+            </w:r>
+            <w:proofErr w:type="spellStart"/>
+            <w:r>
+              <w:rPr>
+                <w:rFonts w:ascii="Arial" w:hAnsi="Arial" w:cs="Arial"/>
+              </w:rPr>
+              <w:t>1</w:t>
+            </w:r>
+            <w:proofErr w:type="spellEnd"/>
+          </w:p>
+          <w:p>
+            <w:pPr>
+              <w:contextualSpacing/>
+              <w:rPr>
+                <w:rFonts w:ascii="Arial" w:hAnsi="Arial" w:cs="Arial"/>
+              </w:rPr>
+            </w:pPr>
+            <w:r>
+              <w:rPr>
+                <w:rFonts w:ascii="Arial" w:hAnsi="Arial" w:cs="Arial"/>
+              </w:rPr>
+              <w:t>0 2 1</w:t>
+            </w:r>
+          </w:p>
+          <w:p>
+            <w:pPr>
+              <w:contextualSpacing/>
+              <w:rPr>
+                <w:rFonts w:ascii="Arial" w:hAnsi="Arial" w:cs="Arial"/>
+              </w:rPr>
+            </w:pPr>
+            <w:r>
+              <w:rPr>
+                <w:rFonts w:ascii="Arial" w:hAnsi="Arial" w:cs="Arial"/>
+              </w:rPr>
+              <w:t>0 3 0</w:t>
+            </w:r>
+          </w:p>
+          <w:p>
+            <w:pPr>
+              <w:contextualSpacing/>
+              <w:rPr>
+                <w:rFonts w:ascii="Arial" w:hAnsi="Arial" w:cs="Arial"/>
+              </w:rPr>
+            </w:pPr>
+            <w:r>
+              <w:rPr>
+                <w:rFonts w:ascii="Arial" w:hAnsi="Arial" w:cs="Arial"/>
+              </w:rPr>
+              <w:t>1 0 1</w:t>
+            </w:r>
+          </w:p>
+          <w:p>
+            <w:pPr>
+              <w:contextualSpacing/>
+              <w:rPr>
+                <w:rFonts w:ascii="Arial" w:hAnsi="Arial" w:cs="Arial"/>
+              </w:rPr>
+            </w:pPr>
+            <w:r>
+              <w:rPr>
+                <w:rFonts w:ascii="Arial" w:hAnsi="Arial" w:cs="Arial"/>
+              </w:rPr>
+              <w:t xml:space="preserve">1 </w:t>
+            </w:r>
+            <w:proofErr w:type="spellStart"/>
+            <w:r>
+              <w:rPr>
+                <w:rFonts w:ascii="Arial" w:hAnsi="Arial" w:cs="Arial"/>
+              </w:rPr>
+              <w:t>1</w:t>
+            </w:r>
+            <w:proofErr w:type="spellEnd"/>
+            <w:r>
+              <w:rPr>
+                <w:rFonts w:ascii="Arial" w:hAnsi="Arial" w:cs="Arial"/>
+              </w:rPr>
+              <w:t xml:space="preserve"> </w:t>
+            </w:r>
+            <w:proofErr w:type="spellStart"/>
+            <w:r>
+              <w:rPr>
+                <w:rFonts w:ascii="Arial" w:hAnsi="Arial" w:cs="Arial"/>
+              </w:rPr>
+              <w:t>1</w:t>
+            </w:r>
+            <w:proofErr w:type="spellEnd"/>
+          </w:p>
+          <w:p>
+            <w:pPr>
+              <w:contextualSpacing/>
+              <w:rPr>
+                <w:rFonts w:ascii="Arial" w:hAnsi="Arial" w:cs="Arial"/>
+              </w:rPr>
+            </w:pPr>
+            <w:r>
+              <w:rPr>
+                <w:rFonts w:ascii="Arial" w:hAnsi="Arial" w:cs="Arial"/>
+              </w:rPr>
+              <w:t>1 2 0</w:t>
+            </w:r>
+          </w:p>
+          <w:p>
+            <w:pPr>
+              <w:contextualSpacing/>
+              <w:rPr>
+                <w:rFonts w:ascii="Arial" w:hAnsi="Arial" w:cs="Arial"/>
+              </w:rPr>
+            </w:pPr>
+            <w:r>
+              <w:rPr>
+                <w:rFonts w:ascii="Arial" w:hAnsi="Arial" w:cs="Arial"/>
+              </w:rPr>
+              <w:t>1 3 1</w:t>
+            </w:r>
+          </w:p>
+          <w:p>
+            <w:pPr>
+              <w:contextualSpacing/>
+              <w:rPr>
+                <w:rFonts w:ascii="Arial" w:hAnsi="Arial" w:cs="Arial"/>
+              </w:rPr>
+            </w:pPr>
+            <w:r>
+              <w:rPr>
+                <w:rFonts w:ascii="Arial" w:hAnsi="Arial" w:cs="Arial"/>
+              </w:rPr>
+              <w:t>2 0 1</w:t>
+            </w:r>
+          </w:p>
+          <w:p>
+            <w:pPr>
+              <w:contextualSpacing/>
+              <w:rPr>
+                <w:rFonts w:ascii="Arial" w:hAnsi="Arial" w:cs="Arial"/>
+              </w:rPr>
+            </w:pPr>
+            <w:r>
+              <w:rPr>
+                <w:rFonts w:ascii="Arial" w:hAnsi="Arial" w:cs="Arial"/>
+              </w:rPr>
+              <w:t>2 1 0</w:t>
+            </w:r>
+          </w:p>
+          <w:p>
+            <w:pPr>
+              <w:contextualSpacing/>
+              <w:rPr>
+                <w:rFonts w:ascii="Arial" w:hAnsi="Arial" w:cs="Arial"/>
+              </w:rPr>
+            </w:pPr>
+            <w:r>
+              <w:rPr>
+                <w:rFonts w:ascii="Arial" w:hAnsi="Arial" w:cs="Arial"/>
+              </w:rPr>
+              <w:t xml:space="preserve">2 </w:t>
+            </w:r>
+            <w:proofErr w:type="spellStart"/>
+            <w:r>
+              <w:rPr>
+                <w:rFonts w:ascii="Arial" w:hAnsi="Arial" w:cs="Arial"/>
+              </w:rPr>
+              <w:t>2</w:t>
+            </w:r>
+            <w:proofErr w:type="spellEnd"/>
+            <w:r>
+              <w:rPr>
+                <w:rFonts w:ascii="Arial" w:hAnsi="Arial" w:cs="Arial"/>
+              </w:rPr>
+              <w:t xml:space="preserve"> 1</w:t>
+            </w:r>
+          </w:p>
+          <w:p>
+            <w:pPr>
+              <w:contextualSpacing/>
+              <w:rPr>
+                <w:rFonts w:ascii="Arial" w:hAnsi="Arial" w:cs="Arial"/>
+              </w:rPr>
+            </w:pPr>
+            <w:r>
+              <w:rPr>
+                <w:rFonts w:ascii="Arial" w:hAnsi="Arial" w:cs="Arial"/>
+              </w:rPr>
+              <w:t>2 3 1</w:t>
+            </w:r>
+          </w:p>
+          <w:p>
+            <w:pPr>
+              <w:contextualSpacing/>
+              <w:rPr>
+                <w:rFonts w:ascii="Arial" w:hAnsi="Arial" w:cs="Arial"/>
+              </w:rPr>
+            </w:pPr>
+            <w:r>
+              <w:rPr>
+                <w:rFonts w:ascii="Arial" w:hAnsi="Arial" w:cs="Arial"/>
+              </w:rPr>
+              <w:t xml:space="preserve">3 0 </w:t>
+            </w:r>
+            <w:proofErr w:type="spellStart"/>
+            <w:r>
+              <w:rPr>
+                <w:rFonts w:ascii="Arial" w:hAnsi="Arial" w:cs="Arial"/>
+              </w:rPr>
+              <w:t>0</w:t>
+            </w:r>
+            <w:proofErr w:type="spellEnd"/>
+          </w:p>
+          <w:p>
+            <w:pPr>
+              <w:contextualSpacing/>
+              <w:rPr>
+                <w:rFonts w:ascii="Arial" w:hAnsi="Arial" w:cs="Arial"/>
+              </w:rPr>
+            </w:pPr>
+            <w:r>
+              <w:rPr>
+                <w:rFonts w:ascii="Arial" w:hAnsi="Arial" w:cs="Arial"/>
+              </w:rPr>
+              <w:t xml:space="preserve">3 1 </w:t>
+            </w:r>
+            <w:proofErr w:type="spellStart"/>
+            <w:r>
+              <w:rPr>
+                <w:rFonts w:ascii="Arial" w:hAnsi="Arial" w:cs="Arial"/>
+              </w:rPr>
+              <w:t>1</w:t>
+            </w:r>
+            <w:proofErr w:type="spellEnd"/>
+          </w:p>
+          <w:p>
+            <w:pPr>
+              <w:contextualSpacing/>
+              <w:rPr>
+                <w:rFonts w:ascii="Arial" w:hAnsi="Arial" w:cs="Arial"/>
+              </w:rPr>
+            </w:pPr>
+            <w:r>
+              <w:rPr>
+                <w:rFonts w:ascii="Arial" w:hAnsi="Arial" w:cs="Arial"/>
+              </w:rPr>
+              <w:t>3 2 1</w:t>
+            </w:r>
+          </w:p>
+          <w:p>
+            <w:pPr>
+              <w:contextualSpacing/>
+              <w:rPr>
+                <w:rFonts w:ascii="Arial" w:hAnsi="Arial" w:cs="Arial"/>
+              </w:rPr>
+            </w:pPr>
+            <w:r>
+              <w:rPr>
+                <w:rFonts w:ascii="Arial" w:hAnsi="Arial" w:cs="Arial"/>
+              </w:rPr>
+              <w:t xml:space="preserve">3 </w:t>
+            </w:r>
+            <w:proofErr w:type="spellStart"/>
+            <w:r>
+              <w:rPr>
+                <w:rFonts w:ascii="Arial" w:hAnsi="Arial" w:cs="Arial"/>
+              </w:rPr>
+              <w:t>3</w:t>
+            </w:r>
+            <w:proofErr w:type="spellEnd"/>
+            <w:r>
+              <w:rPr>
+                <w:rFonts w:ascii="Arial" w:hAnsi="Arial" w:cs="Arial"/>
+              </w:rPr>
+              <w:t xml:space="preserve"> 0</w:t>
+            </w:r>
+          </w:p>
+          <w:p>
+            <w:pPr>
+              <w:contextualSpacing/>
+              <w:rPr>
+                <w:rFonts w:ascii="Arial" w:hAnsi="Arial" w:cs="Arial"/>
+              </w:rPr>
+            </w:pPr>
+            <w:r>
+              <w:rPr>
+                <w:rFonts w:ascii="Arial" w:hAnsi="Arial" w:cs="Arial"/>
+              </w:rPr>
+              <w:t>0</w:t>
+            </w:r>
+          </w:p>
+          <w:p>
+            <w:pPr>
+              <w:contextualSpacing/>
+              <w:rPr>
+                <w:rFonts w:ascii="Arial" w:hAnsi="Arial" w:cs="Arial"/>
+              </w:rPr>
+            </w:pPr>
+            <w:r>
+              <w:rPr>
+                <w:rFonts w:ascii="Arial" w:hAnsi="Arial" w:cs="Arial"/>
+              </w:rPr>
+              <w:t>1</w:t>
+            </w:r>
+          </w:p>
+          <w:p>
+            <w:pPr>
+              <w:contextualSpacing/>
+              <w:rPr>
+                <w:rFonts w:ascii="Arial" w:hAnsi="Arial" w:cs="Arial"/>
+              </w:rPr>
+            </w:pPr>
+            <w:r>
+              <w:rPr>
+                <w:rFonts w:ascii="Arial" w:hAnsi="Arial" w:cs="Arial"/>
+              </w:rPr>
+              <w:t>1</w:t>
+            </w:r>
+          </w:p>
+          <w:p>
+            <w:pPr>
+              <w:contextualSpacing/>
+              <w:rPr>
+                <w:rFonts w:ascii="Arial" w:hAnsi="Arial" w:cs="Arial"/>
+              </w:rPr>
+            </w:pPr>
+            <w:r>
+              <w:rPr>
+                <w:rFonts w:ascii="Arial" w:hAnsi="Arial" w:cs="Arial"/>
+              </w:rPr>
+              <w:t>1</w:t>
+            </w:r>
+          </w:p>
+        </w:tc>
+        <w:tc>
+          <w:tcPr>
+            <w:tcW w:w="4750" w:type="dxa"/>
+          </w:tcPr>
+          <w:p>
+            <w:pPr>
+              <w:contextualSpacing/>
+              <w:rPr>
+                <w:rFonts w:ascii="Arial" w:hAnsi="Arial" w:cs="Arial"/>
+              </w:rPr>
+            </w:pPr>
+            <w:r>
+              <w:rPr>
+                <w:rFonts w:ascii="Arial" w:hAnsi="Arial" w:cs="Arial"/>
+              </w:rPr>
+              <w:t>4</w:t>
+            </w:r>
+          </w:p>
+          <w:p>
+            <w:pPr>
+              <w:contextualSpacing/>
+              <w:rPr>
+                <w:rFonts w:ascii="Arial" w:hAnsi="Arial" w:cs="Arial"/>
+              </w:rPr>
+            </w:pPr>
+            <w:r>
+              <w:rPr>
+                <w:rFonts w:ascii="Arial" w:hAnsi="Arial" w:cs="Arial"/>
+              </w:rPr>
+              <w:t>-1.0</w:t>
+            </w:r>
+          </w:p>
+          <w:p>
+            <w:pPr>
+              <w:contextualSpacing/>
+              <w:rPr>
+                <w:rFonts w:ascii="Arial" w:hAnsi="Arial" w:cs="Arial"/>
+              </w:rPr>
+            </w:pPr>
+            <w:r>
+              <w:rPr>
+                <w:rFonts w:ascii="Arial" w:hAnsi="Arial" w:cs="Arial"/>
+              </w:rPr>
+              <w:t>0.5</w:t>
+            </w:r>
+          </w:p>
+          <w:p>
+            <w:pPr>
+              <w:contextualSpacing/>
+              <w:rPr>
+                <w:rFonts w:ascii="Arial" w:hAnsi="Arial" w:cs="Arial"/>
+              </w:rPr>
+            </w:pPr>
+            <w:r>
+              <w:rPr>
+                <w:rFonts w:ascii="Arial" w:hAnsi="Arial" w:cs="Arial"/>
+              </w:rPr>
+              <w:t>0.5</w:t>
+            </w:r>
+          </w:p>
+          <w:p>
+            <w:pPr>
+              <w:contextualSpacing/>
+              <w:rPr>
+                <w:rFonts w:ascii="Arial" w:hAnsi="Arial" w:cs="Arial"/>
+              </w:rPr>
+            </w:pPr>
+            <w:r>
+              <w:rPr>
+                <w:rFonts w:ascii="Arial" w:hAnsi="Arial" w:cs="Arial"/>
+              </w:rPr>
+              <w:t>1.5</w:t>
+            </w:r>
+          </w:p>
+          <w:p>
+            <w:pPr>
+              <w:contextualSpacing/>
+              <w:rPr>
+                <w:rFonts w:ascii="Arial" w:hAnsi="Arial" w:cs="Arial"/>
+              </w:rPr>
+            </w:pPr>
+          </w:p>
+          <w:p>
+            <w:pPr>
+              <w:contextualSpacing/>
+              <w:rPr>
+                <w:rFonts w:ascii="Arial" w:hAnsi="Arial" w:cs="Arial"/>
+              </w:rPr>
+            </w:pPr>
+            <w:r>
+              <w:rPr>
+                <w:rFonts w:ascii="Arial" w:hAnsi="Arial" w:cs="Arial"/>
+              </w:rPr>
+              <w:t>0.0</w:t>
+            </w:r>
+          </w:p>
+        </w:tc>
+      </w:tr>
+    </w:tbl>
+    <w:p>
+      <w:pPr>
+        <w:ind w:left="720" w:hanging="720"/>
+        <w:contextualSpacing/>
+        <w:rPr>
+          <w:rFonts w:ascii="Arial" w:hAnsi="Arial" w:cs="Arial"/>
+        </w:rPr>
+      </w:pPr>
+    </w:p>
+    <w:p>
+      <w:pPr>
+        <w:ind w:left="720" w:hanging="720"/>
+        <w:contextualSpacing/>
+        <w:rPr>
+          <w:rFonts w:ascii="Arial" w:hAnsi="Arial" w:cs="Arial"/>
+          <w:b/>
+          <w:u w:val="single"/>
+        </w:rPr>
+      </w:pPr>
+    </w:p>
+    <w:p>
+      <w:pPr>
+        <w:ind w:left="720" w:hanging="720"/>
+        <w:contextualSpacing/>
+        <w:rPr>
+          <w:rFonts w:ascii="Arial" w:hAnsi="Arial" w:cs="Arial"/>
+          <w:b/>
+          <w:u w:val="single"/>
+        </w:rPr>
+      </w:pPr>
+      <w:r>
+        <w:rPr>
+          <w:rFonts w:ascii="Arial" w:hAnsi="Arial" w:cs="Arial"/>
+          <w:b/>
+          <w:u w:val="single"/>
+        </w:rPr>
+        <w:t>0</w:t>
+      </w:r>
+      <w:r>
+        <w:rPr>
+          <w:rFonts w:ascii="Arial" w:hAnsi="Arial" w:cs="Arial"/>
+          <w:b/>
+          <w:u w:val="single"/>
+        </w:rPr>
+        <w:t>4</w:t>
+      </w:r>
+      <w:r>
+        <w:rPr>
+          <w:rFonts w:ascii="Arial" w:hAnsi="Arial" w:cs="Arial"/>
+          <w:b/>
+          <w:u w:val="single"/>
+        </w:rPr>
+        <w:t xml:space="preserve"> – </w:t>
+      </w:r>
+      <w:r>
+        <w:rPr>
+          <w:rFonts w:ascii="Arial" w:hAnsi="Arial" w:cs="Arial"/>
+          <w:b/>
+          <w:u w:val="single"/>
+        </w:rPr>
+        <w:t>5x5</w:t>
+      </w:r>
+    </w:p>
+    <w:p>
+      <w:pPr>
+        <w:ind w:left="720" w:hanging="720"/>
+        <w:contextualSpacing/>
+        <w:rPr>
+          <w:rFonts w:ascii="Arial" w:hAnsi="Arial" w:cs="Arial"/>
+          <w:lang w:val="es-AR"/>
+        </w:rPr>
+      </w:pPr>
+      <w:r>
+        <w:rPr>
+          <w:rFonts w:ascii="Arial" w:hAnsi="Arial" w:cs="Arial"/>
+          <w:b/>
+          <w:u w:val="single"/>
+          <w:lang w:val="es-AR"/>
+        </w:rPr>
+        <w:t>Descripción</w:t>
+      </w:r>
+      <w:r>
+        <w:rPr>
+          <w:rFonts w:ascii="Arial" w:hAnsi="Arial" w:cs="Arial"/>
+          <w:b/>
+          <w:lang w:val="es-AR"/>
+        </w:rPr>
+        <w:t xml:space="preserve">: </w:t>
+      </w:r>
+      <w:r>
+        <w:rPr>
+          <w:rFonts w:ascii="Arial" w:hAnsi="Arial" w:cs="Arial"/>
+          <w:lang w:val="es-AR"/>
+        </w:rPr>
+        <w:t>Matriz 5x5</w:t>
+      </w:r>
+    </w:p>
+    <w:p>
+      <w:pPr>
+        <w:ind w:left="720" w:hanging="720"/>
+        <w:contextualSpacing/>
+        <w:rPr>
+          <w:rFonts w:ascii="Arial" w:hAnsi="Arial" w:cs="Arial"/>
+          <w:lang w:val="es-AR"/>
+        </w:rPr>
+      </w:pPr>
+    </w:p>
+    <w:tbl>
+      <w:tblPr>
+        <w:tblStyle w:val="Tablaconcuadrcula"/>
+        <w:tblW w:w="0" w:type="auto"/>
+        <w:tblInd w:w="720" w:type="dxa"/>
+        <w:tblLook w:val="04A0"/>
+      </w:tblPr>
+      <w:tblGrid>
+        <w:gridCol w:w="4421"/>
+        <w:gridCol w:w="4435"/>
+      </w:tblGrid>
+      <w:tr>
+        <w:tc>
+          <w:tcPr>
             <w:tcW w:w="4788" w:type="dxa"/>
           </w:tcPr>
           <w:p>
@@ -1026,12 +2081,14 @@
                 <w:rFonts w:ascii="Arial" w:hAnsi="Arial" w:cs="Arial"/>
               </w:rPr>
             </w:pPr>
+            <w:proofErr w:type="spellStart"/>
             <w:r>
               <w:rPr>
                 <w:rFonts w:ascii="Arial" w:hAnsi="Arial" w:cs="Arial"/>
               </w:rPr>
               <w:t>Entrada</w:t>
             </w:r>
+            <w:proofErr w:type="spellEnd"/>
           </w:p>
         </w:tc>
         <w:tc>
@@ -1046,12 +2103,14 @@
                 <w:rFonts w:ascii="Arial" w:hAnsi="Arial" w:cs="Arial"/>
               </w:rPr>
             </w:pPr>
+            <w:proofErr w:type="spellStart"/>
             <w:r>
               <w:rPr>
                 <w:rFonts w:ascii="Arial" w:hAnsi="Arial" w:cs="Arial"/>
               </w:rPr>
               <w:t>Salida</w:t>
             </w:r>
+            <w:proofErr w:type="spellEnd"/>
           </w:p>
         </w:tc>
       </w:tr>
@@ -1088,7 +2147,21 @@
               <w:rPr>
                 <w:rFonts w:ascii="Arial" w:hAnsi="Arial" w:cs="Arial"/>
               </w:rPr>
-              <w:t>0 0 1</w:t>
+              <w:t xml:space="preserve">0 </w:t>
+            </w:r>
+            <w:proofErr w:type="spellStart"/>
+            <w:r>
+              <w:rPr>
+                <w:rFonts w:ascii="Arial" w:hAnsi="Arial" w:cs="Arial"/>
+              </w:rPr>
+              <w:t>0</w:t>
+            </w:r>
+            <w:proofErr w:type="spellEnd"/>
+            <w:r>
+              <w:rPr>
+                <w:rFonts w:ascii="Arial" w:hAnsi="Arial" w:cs="Arial"/>
+              </w:rPr>
+              <w:t xml:space="preserve"> 1</w:t>
             </w:r>
           </w:p>
           <w:p>
@@ -1116,8 +2189,16 @@
               <w:rPr>
                 <w:rFonts w:ascii="Arial" w:hAnsi="Arial" w:cs="Arial"/>
               </w:rPr>
-              <w:t>0 2 2</w:t>
-            </w:r>
+              <w:t xml:space="preserve">0 2 </w:t>
+            </w:r>
+            <w:proofErr w:type="spellStart"/>
+            <w:r>
+              <w:rPr>
+                <w:rFonts w:ascii="Arial" w:hAnsi="Arial" w:cs="Arial"/>
+              </w:rPr>
+              <w:t>2</w:t>
+            </w:r>
+            <w:proofErr w:type="spellEnd"/>
           </w:p>
           <w:p>
             <w:pPr>
@@ -1158,7 +2239,21 @@
               <w:rPr>
                 <w:rFonts w:ascii="Arial" w:hAnsi="Arial" w:cs="Arial"/>
               </w:rPr>
-              <w:t>1 1 -2</w:t>
+              <w:t xml:space="preserve">1 </w:t>
+            </w:r>
+            <w:proofErr w:type="spellStart"/>
+            <w:r>
+              <w:rPr>
+                <w:rFonts w:ascii="Arial" w:hAnsi="Arial" w:cs="Arial"/>
+              </w:rPr>
+              <w:t>1</w:t>
+            </w:r>
+            <w:proofErr w:type="spellEnd"/>
+            <w:r>
+              <w:rPr>
+                <w:rFonts w:ascii="Arial" w:hAnsi="Arial" w:cs="Arial"/>
+              </w:rPr>
+              <w:t xml:space="preserve"> -2</w:t>
             </w:r>
           </w:p>
           <w:p>
@@ -1214,34 +2309,57 @@
               <w:rPr>
                 <w:rFonts w:ascii="Arial" w:hAnsi="Arial" w:cs="Arial"/>
               </w:rPr>
-              <w:t>2 1 1</w:t>
-            </w:r>
-          </w:p>
-          <w:p>
-            <w:pPr>
-              <w:contextualSpacing/>
-              <w:rPr>
-                <w:rFonts w:ascii="Arial" w:hAnsi="Arial" w:cs="Arial"/>
-              </w:rPr>
-            </w:pPr>
-            <w:r>
-              <w:rPr>
-                <w:rFonts w:ascii="Arial" w:hAnsi="Arial" w:cs="Arial"/>
-              </w:rPr>
-              <w:t>2 2 1</w:t>
-            </w:r>
-          </w:p>
-          <w:p>
-            <w:pPr>
-              <w:contextualSpacing/>
-              <w:rPr>
-                <w:rFonts w:ascii="Arial" w:hAnsi="Arial" w:cs="Arial"/>
-              </w:rPr>
-            </w:pPr>
-            <w:r>
-              <w:rPr>
-                <w:rFonts w:ascii="Arial" w:hAnsi="Arial" w:cs="Arial"/>
-              </w:rPr>
+              <w:t xml:space="preserve">2 1 </w:t>
+            </w:r>
+            <w:proofErr w:type="spellStart"/>
+            <w:r>
+              <w:rPr>
+                <w:rFonts w:ascii="Arial" w:hAnsi="Arial" w:cs="Arial"/>
+              </w:rPr>
+              <w:t>1</w:t>
+            </w:r>
+            <w:proofErr w:type="spellEnd"/>
+          </w:p>
+          <w:p>
+            <w:pPr>
+              <w:contextualSpacing/>
+              <w:rPr>
+                <w:rFonts w:ascii="Arial" w:hAnsi="Arial" w:cs="Arial"/>
+              </w:rPr>
+            </w:pPr>
+            <w:r>
+              <w:rPr>
+                <w:rFonts w:ascii="Arial" w:hAnsi="Arial" w:cs="Arial"/>
+              </w:rPr>
+              <w:t xml:space="preserve">2 </w:t>
+            </w:r>
+            <w:proofErr w:type="spellStart"/>
+            <w:r>
+              <w:rPr>
+                <w:rFonts w:ascii="Arial" w:hAnsi="Arial" w:cs="Arial"/>
+              </w:rPr>
+              <w:t>2</w:t>
+            </w:r>
+            <w:proofErr w:type="spellEnd"/>
+            <w:r>
+              <w:rPr>
+                <w:rFonts w:ascii="Arial" w:hAnsi="Arial" w:cs="Arial"/>
+              </w:rPr>
+              <w:t xml:space="preserve"> 1</w:t>
+            </w:r>
+          </w:p>
+          <w:p>
+            <w:pPr>
+              <w:contextualSpacing/>
+              <w:rPr>
+                <w:rFonts w:ascii="Arial" w:hAnsi="Arial" w:cs="Arial"/>
+              </w:rPr>
+            </w:pPr>
+            <w:r>
+              <w:rPr>
+                <w:rFonts w:ascii="Arial" w:hAnsi="Arial" w:cs="Arial"/>
+              </w:rPr>
+              <w:lastRenderedPageBreak/>
               <w:t>2 3 0</w:t>
             </w:r>
           </w:p>
@@ -1298,8 +2416,30 @@
               <w:rPr>
                 <w:rFonts w:ascii="Arial" w:hAnsi="Arial" w:cs="Arial"/>
               </w:rPr>
-              <w:t>3 3 3</w:t>
-            </w:r>
+              <w:t xml:space="preserve">3 </w:t>
+            </w:r>
+            <w:proofErr w:type="spellStart"/>
+            <w:r>
+              <w:rPr>
+                <w:rFonts w:ascii="Arial" w:hAnsi="Arial" w:cs="Arial"/>
+              </w:rPr>
+              <w:t>3</w:t>
+            </w:r>
+            <w:proofErr w:type="spellEnd"/>
+            <w:r>
+              <w:rPr>
+                <w:rFonts w:ascii="Arial" w:hAnsi="Arial" w:cs="Arial"/>
+              </w:rPr>
+              <w:t xml:space="preserve"> </w:t>
+            </w:r>
+            <w:proofErr w:type="spellStart"/>
+            <w:r>
+              <w:rPr>
+                <w:rFonts w:ascii="Arial" w:hAnsi="Arial" w:cs="Arial"/>
+              </w:rPr>
+              <w:t>3</w:t>
+            </w:r>
+            <w:proofErr w:type="spellEnd"/>
           </w:p>
           <w:p>
             <w:pPr>
@@ -1369,6 +2509,105 @@
                 <w:rFonts w:ascii="Arial" w:hAnsi="Arial" w:cs="Arial"/>
               </w:rPr>
             </w:pPr>
+            <w:r>
+              <w:rPr>
+                <w:rFonts w:ascii="Arial" w:hAnsi="Arial" w:cs="Arial"/>
+              </w:rPr>
+              <w:lastRenderedPageBreak/>
+              <w:t>5</w:t>
+            </w:r>
+          </w:p>
+          <w:p>
+            <w:pPr>
+              <w:contextualSpacing/>
+              <w:rPr>
+                <w:rFonts w:ascii="Arial" w:hAnsi="Arial" w:cs="Arial"/>
+              </w:rPr>
+            </w:pPr>
+            <w:r>
+              <w:rPr>
+                <w:rFonts w:ascii="Arial" w:hAnsi="Arial" w:cs="Arial"/>
+              </w:rPr>
+              <w:t>5.09375</w:t>
+            </w:r>
+          </w:p>
+          <w:p>
+            <w:pPr>
+              <w:contextualSpacing/>
+              <w:rPr>
+                <w:rFonts w:ascii="Arial" w:hAnsi="Arial" w:cs="Arial"/>
+              </w:rPr>
+            </w:pPr>
+            <w:r>
+              <w:rPr>
+                <w:rFonts w:ascii="Arial" w:hAnsi="Arial" w:cs="Arial"/>
+              </w:rPr>
+              <w:t>2.921875</w:t>
+            </w:r>
+          </w:p>
+          <w:p>
+            <w:pPr>
+              <w:contextualSpacing/>
+              <w:rPr>
+                <w:rFonts w:ascii="Arial" w:hAnsi="Arial" w:cs="Arial"/>
+              </w:rPr>
+            </w:pPr>
+            <w:r>
+              <w:rPr>
+                <w:rFonts w:ascii="Arial" w:hAnsi="Arial" w:cs="Arial"/>
+              </w:rPr>
+              <w:t>-3.484375</w:t>
+            </w:r>
+          </w:p>
+          <w:p>
+            <w:pPr>
+              <w:contextualSpacing/>
+              <w:rPr>
+                <w:rFonts w:ascii="Arial" w:hAnsi="Arial" w:cs="Arial"/>
+              </w:rPr>
+            </w:pPr>
+            <w:r>
+              <w:rPr>
+                <w:rFonts w:ascii="Arial" w:hAnsi="Arial" w:cs="Arial"/>
+              </w:rPr>
+              <w:t>-1.3125</w:t>
+            </w:r>
+          </w:p>
+          <w:p>
+            <w:pPr>
+              <w:contextualSpacing/>
+              <w:rPr>
+                <w:rFonts w:ascii="Arial" w:hAnsi="Arial" w:cs="Arial"/>
+              </w:rPr>
+            </w:pPr>
+            <w:r>
+              <w:rPr>
+                <w:rFonts w:ascii="Arial" w:hAnsi="Arial" w:cs="Arial"/>
+              </w:rPr>
+              <w:t>1.78125</w:t>
+            </w:r>
+          </w:p>
+          <w:p>
+            <w:pPr>
+              <w:contextualSpacing/>
+              <w:rPr>
+                <w:rFonts w:ascii="Arial" w:hAnsi="Arial" w:cs="Arial"/>
+              </w:rPr>
+            </w:pPr>
+          </w:p>
+          <w:p>
+            <w:pPr>
+              <w:contextualSpacing/>
+              <w:rPr>
+                <w:rFonts w:ascii="Arial" w:hAnsi="Arial" w:cs="Arial"/>
+              </w:rPr>
+            </w:pPr>
+            <w:r>
+              <w:rPr>
+                <w:rFonts w:ascii="Arial" w:hAnsi="Arial" w:cs="Arial"/>
+              </w:rPr>
+              <w:t>0.0</w:t>
+            </w:r>
           </w:p>
         </w:tc>
       </w:tr>
@@ -1406,6 +2645,17 @@
     </w:p>
     <w:p>
       <w:pPr>
+        <w:ind w:left="720" w:hanging="720"/>
+        <w:contextualSpacing/>
+        <w:rPr>
+          <w:rFonts w:ascii="Arial" w:hAnsi="Arial" w:cs="Arial"/>
+          <w:b/>
+          <w:u w:val="single"/>
+        </w:rPr>
+      </w:pPr>
+    </w:p>
+    <w:p>
+      <w:pPr>
         <w:ind w:left="360" w:hanging="360"/>
         <w:contextualSpacing/>
         <w:rPr>
@@ -1422,13 +2672,23 @@
         </w:rPr>
         <w:t xml:space="preserve">05 – </w:t>
       </w:r>
-      <w:r>
-        <w:rPr>
-          <w:rFonts w:ascii="Arial" w:hAnsi="Arial" w:cs="Arial"/>
-          <w:b/>
-          <w:u w:val="single"/>
-        </w:rPr>
-        <w:t>Matriz Nula</w:t>
+      <w:proofErr w:type="spellStart"/>
+      <w:r>
+        <w:rPr>
+          <w:rFonts w:ascii="Arial" w:hAnsi="Arial" w:cs="Arial"/>
+          <w:b/>
+          <w:u w:val="single"/>
+        </w:rPr>
+        <w:t>Matriz</w:t>
+      </w:r>
+      <w:proofErr w:type="spellEnd"/>
+      <w:r>
+        <w:rPr>
+          <w:rFonts w:ascii="Arial" w:hAnsi="Arial" w:cs="Arial"/>
+          <w:b/>
+          <w:u w:val="single"/>
+        </w:rPr>
+        <w:t xml:space="preserve"> Nula</w:t>
       </w:r>
     </w:p>
     <w:p>
@@ -1484,7 +2744,7 @@
     </w:p>
     <w:tbl>
       <w:tblPr>
-        <w:tblStyle w:val="TableGrid"/>
+        <w:tblStyle w:val="Tablaconcuadrcula"/>
         <w:tblW w:w="0" w:type="auto"/>
         <w:tblInd w:w="720" w:type="dxa"/>
         <w:tblLook w:val="04A0"/>
@@ -1507,12 +2767,14 @@
                 <w:rFonts w:ascii="Arial" w:hAnsi="Arial" w:cs="Arial"/>
               </w:rPr>
             </w:pPr>
+            <w:proofErr w:type="spellStart"/>
             <w:r>
               <w:rPr>
                 <w:rFonts w:ascii="Arial" w:hAnsi="Arial" w:cs="Arial"/>
               </w:rPr>
               <w:t>Entrada</w:t>
             </w:r>
+            <w:proofErr w:type="spellEnd"/>
           </w:p>
         </w:tc>
         <w:tc>
@@ -1527,12 +2789,14 @@
                 <w:rFonts w:ascii="Arial" w:hAnsi="Arial" w:cs="Arial"/>
               </w:rPr>
             </w:pPr>
+            <w:proofErr w:type="spellStart"/>
             <w:r>
               <w:rPr>
                 <w:rFonts w:ascii="Arial" w:hAnsi="Arial" w:cs="Arial"/>
               </w:rPr>
               <w:t>Salida</w:t>
             </w:r>
+            <w:proofErr w:type="spellEnd"/>
           </w:p>
         </w:tc>
       </w:tr>
@@ -1566,8 +2830,30 @@
               <w:rPr>
                 <w:rFonts w:ascii="Arial" w:hAnsi="Arial" w:cs="Arial"/>
               </w:rPr>
-              <w:t>0 0 0</w:t>
-            </w:r>
+              <w:t xml:space="preserve">0 </w:t>
+            </w:r>
+            <w:proofErr w:type="spellStart"/>
+            <w:r>
+              <w:rPr>
+                <w:rFonts w:ascii="Arial" w:hAnsi="Arial" w:cs="Arial"/>
+              </w:rPr>
+              <w:t>0</w:t>
+            </w:r>
+            <w:proofErr w:type="spellEnd"/>
+            <w:r>
+              <w:rPr>
+                <w:rFonts w:ascii="Arial" w:hAnsi="Arial" w:cs="Arial"/>
+              </w:rPr>
+              <w:t xml:space="preserve"> </w:t>
+            </w:r>
+            <w:proofErr w:type="spellStart"/>
+            <w:r>
+              <w:rPr>
+                <w:rFonts w:ascii="Arial" w:hAnsi="Arial" w:cs="Arial"/>
+              </w:rPr>
+              <w:t>0</w:t>
+            </w:r>
+            <w:proofErr w:type="spellEnd"/>
           </w:p>
           <w:p>
             <w:pPr>
@@ -1594,21 +2880,43 @@
               <w:rPr>
                 <w:rFonts w:ascii="Arial" w:hAnsi="Arial" w:cs="Arial"/>
               </w:rPr>
-              <w:t>1 0 0</w:t>
-            </w:r>
-          </w:p>
-          <w:p>
-            <w:pPr>
-              <w:contextualSpacing/>
-              <w:rPr>
-                <w:rFonts w:ascii="Arial" w:hAnsi="Arial" w:cs="Arial"/>
-              </w:rPr>
-            </w:pPr>
-            <w:r>
-              <w:rPr>
-                <w:rFonts w:ascii="Arial" w:hAnsi="Arial" w:cs="Arial"/>
-              </w:rPr>
-              <w:t>1 1 0</w:t>
+              <w:t xml:space="preserve">1 0 </w:t>
+            </w:r>
+            <w:proofErr w:type="spellStart"/>
+            <w:r>
+              <w:rPr>
+                <w:rFonts w:ascii="Arial" w:hAnsi="Arial" w:cs="Arial"/>
+              </w:rPr>
+              <w:t>0</w:t>
+            </w:r>
+            <w:proofErr w:type="spellEnd"/>
+          </w:p>
+          <w:p>
+            <w:pPr>
+              <w:contextualSpacing/>
+              <w:rPr>
+                <w:rFonts w:ascii="Arial" w:hAnsi="Arial" w:cs="Arial"/>
+              </w:rPr>
+            </w:pPr>
+            <w:r>
+              <w:rPr>
+                <w:rFonts w:ascii="Arial" w:hAnsi="Arial" w:cs="Arial"/>
+              </w:rPr>
+              <w:t xml:space="preserve">1 </w:t>
+            </w:r>
+            <w:proofErr w:type="spellStart"/>
+            <w:r>
+              <w:rPr>
+                <w:rFonts w:ascii="Arial" w:hAnsi="Arial" w:cs="Arial"/>
+              </w:rPr>
+              <w:t>1</w:t>
+            </w:r>
+            <w:proofErr w:type="spellEnd"/>
+            <w:r>
+              <w:rPr>
+                <w:rFonts w:ascii="Arial" w:hAnsi="Arial" w:cs="Arial"/>
+              </w:rPr>
+              <w:t xml:space="preserve"> 0</w:t>
             </w:r>
           </w:p>
           <w:p>
@@ -1649,11 +2957,13 @@
               <w:contextualSpacing/>
               <w:rPr>
                 <w:rFonts w:ascii="Arial" w:hAnsi="Arial" w:cs="Arial"/>
-              </w:rPr>
-            </w:pPr>
-            <w:r>
-              <w:rPr>
-                <w:rFonts w:ascii="Arial" w:hAnsi="Arial" w:cs="Arial"/>
+                <w:lang w:val="es-AR"/>
+              </w:rPr>
+            </w:pPr>
+            <w:r>
+              <w:rPr>
+                <w:rFonts w:ascii="Arial" w:hAnsi="Arial" w:cs="Arial"/>
+                <w:lang w:val="es-AR"/>
               </w:rPr>
               <w:t>No se puede resolver el sistema de ecuaciones.</w:t>
             </w:r>
@@ -1667,6 +2977,7 @@
         <w:contextualSpacing/>
         <w:rPr>
           <w:rFonts w:ascii="Arial" w:hAnsi="Arial" w:cs="Arial"/>
+          <w:lang w:val="es-AR"/>
         </w:rPr>
       </w:pPr>
     </w:p>
@@ -1676,6 +2987,7 @@
         <w:contextualSpacing/>
         <w:rPr>
           <w:rFonts w:ascii="Arial" w:hAnsi="Arial" w:cs="Arial"/>
+          <w:lang w:val="es-AR"/>
         </w:rPr>
       </w:pPr>
     </w:p>
@@ -1685,6 +2997,7 @@
         <w:contextualSpacing/>
         <w:rPr>
           <w:rFonts w:ascii="Arial" w:hAnsi="Arial" w:cs="Arial"/>
+          <w:lang w:val="es-AR"/>
         </w:rPr>
       </w:pPr>
     </w:p>
@@ -1694,6 +3007,7 @@
         <w:contextualSpacing/>
         <w:rPr>
           <w:rFonts w:ascii="Arial" w:hAnsi="Arial" w:cs="Arial"/>
+          <w:lang w:val="es-AR"/>
         </w:rPr>
       </w:pPr>
     </w:p>
@@ -1703,6 +3017,7 @@
         <w:contextualSpacing/>
         <w:rPr>
           <w:rFonts w:ascii="Arial" w:hAnsi="Arial" w:cs="Arial"/>
+          <w:lang w:val="es-AR"/>
         </w:rPr>
       </w:pPr>
     </w:p>
@@ -1712,6 +3027,7 @@
         <w:contextualSpacing/>
         <w:rPr>
           <w:rFonts w:ascii="Arial" w:hAnsi="Arial" w:cs="Arial"/>
+          <w:lang w:val="es-AR"/>
         </w:rPr>
       </w:pPr>
     </w:p>
@@ -1721,6 +3037,7 @@
         <w:contextualSpacing/>
         <w:rPr>
           <w:rFonts w:ascii="Arial" w:hAnsi="Arial" w:cs="Arial"/>
+          <w:lang w:val="es-AR"/>
         </w:rPr>
       </w:pPr>
     </w:p>
@@ -1730,6 +3047,7 @@
         <w:contextualSpacing/>
         <w:rPr>
           <w:rFonts w:ascii="Arial" w:hAnsi="Arial" w:cs="Arial"/>
+          <w:lang w:val="es-AR"/>
         </w:rPr>
       </w:pPr>
     </w:p>
@@ -1739,6 +3057,7 @@
         <w:contextualSpacing/>
         <w:rPr>
           <w:rFonts w:ascii="Arial" w:hAnsi="Arial" w:cs="Arial"/>
+          <w:lang w:val="es-AR"/>
         </w:rPr>
       </w:pPr>
     </w:p>
@@ -1750,15 +3069,16 @@
           <w:rFonts w:ascii="Arial" w:hAnsi="Arial" w:cs="Arial"/>
           <w:b/>
           <w:u w:val="single"/>
-        </w:rPr>
-      </w:pPr>
-      <w:r>
-        <w:rPr>
-          <w:rFonts w:ascii="Arial" w:hAnsi="Arial" w:cs="Arial"/>
-          <w:b/>
-          <w:u w:val="single"/>
-        </w:rPr>
-        <w:lastRenderedPageBreak/>
+          <w:lang w:val="es-AR"/>
+        </w:rPr>
+      </w:pPr>
+      <w:r>
+        <w:rPr>
+          <w:rFonts w:ascii="Arial" w:hAnsi="Arial" w:cs="Arial"/>
+          <w:b/>
+          <w:u w:val="single"/>
+          <w:lang w:val="es-AR"/>
+        </w:rPr>
         <w:t xml:space="preserve">06 – </w:t>
       </w:r>
       <w:r>
@@ -1766,6 +3086,7 @@
           <w:rFonts w:ascii="Arial" w:hAnsi="Arial" w:cs="Arial"/>
           <w:b/>
           <w:u w:val="single"/>
+          <w:lang w:val="es-AR"/>
         </w:rPr>
         <w:t>Diagonal Nula</w:t>
       </w:r>
@@ -1830,14 +3151,14 @@
     </w:p>
     <w:tbl>
       <w:tblPr>
-        <w:tblStyle w:val="TableGrid"/>
+        <w:tblStyle w:val="Tablaconcuadrcula"/>
         <w:tblW w:w="0" w:type="auto"/>
         <w:tblInd w:w="720" w:type="dxa"/>
         <w:tblLook w:val="04A0"/>
       </w:tblPr>
       <w:tblGrid>
-        <w:gridCol w:w="4435"/>
-        <w:gridCol w:w="4421"/>
+        <w:gridCol w:w="4349"/>
+        <w:gridCol w:w="4507"/>
       </w:tblGrid>
       <w:tr>
         <w:tc>
@@ -1853,12 +3174,14 @@
                 <w:rFonts w:ascii="Arial" w:hAnsi="Arial" w:cs="Arial"/>
               </w:rPr>
             </w:pPr>
+            <w:proofErr w:type="spellStart"/>
             <w:r>
               <w:rPr>
                 <w:rFonts w:ascii="Arial" w:hAnsi="Arial" w:cs="Arial"/>
               </w:rPr>
               <w:t>Entrada</w:t>
             </w:r>
+            <w:proofErr w:type="spellEnd"/>
           </w:p>
         </w:tc>
         <w:tc>
@@ -1873,12 +3196,14 @@
                 <w:rFonts w:ascii="Arial" w:hAnsi="Arial" w:cs="Arial"/>
               </w:rPr>
             </w:pPr>
+            <w:proofErr w:type="spellStart"/>
             <w:r>
               <w:rPr>
                 <w:rFonts w:ascii="Arial" w:hAnsi="Arial" w:cs="Arial"/>
               </w:rPr>
               <w:t>Salida</w:t>
             </w:r>
+            <w:proofErr w:type="spellEnd"/>
           </w:p>
         </w:tc>
       </w:tr>
@@ -1912,50 +3237,96 @@
               <w:rPr>
                 <w:rFonts w:ascii="Arial" w:hAnsi="Arial" w:cs="Arial"/>
               </w:rPr>
-              <w:t>0 0 0</w:t>
-            </w:r>
-          </w:p>
-          <w:p>
-            <w:pPr>
-              <w:contextualSpacing/>
-              <w:rPr>
-                <w:rFonts w:ascii="Arial" w:hAnsi="Arial" w:cs="Arial"/>
-              </w:rPr>
-            </w:pPr>
-            <w:r>
-              <w:rPr>
-                <w:rFonts w:ascii="Arial" w:hAnsi="Arial" w:cs="Arial"/>
-              </w:rPr>
-              <w:t>0 1 1</w:t>
-            </w:r>
-          </w:p>
-          <w:p>
-            <w:pPr>
-              <w:contextualSpacing/>
-              <w:rPr>
-                <w:rFonts w:ascii="Arial" w:hAnsi="Arial" w:cs="Arial"/>
-              </w:rPr>
-            </w:pPr>
-            <w:r>
-              <w:rPr>
-                <w:rFonts w:ascii="Arial" w:hAnsi="Arial" w:cs="Arial"/>
-              </w:rPr>
-              <w:t>0 2 2</w:t>
-            </w:r>
-          </w:p>
-          <w:p>
-            <w:pPr>
-              <w:contextualSpacing/>
-              <w:rPr>
-                <w:rFonts w:ascii="Arial" w:hAnsi="Arial" w:cs="Arial"/>
-              </w:rPr>
-            </w:pPr>
-            <w:r>
-              <w:rPr>
-                <w:rFonts w:ascii="Arial" w:hAnsi="Arial" w:cs="Arial"/>
-              </w:rPr>
-              <w:t>0 3 3</w:t>
-            </w:r>
+              <w:t xml:space="preserve">0 </w:t>
+            </w:r>
+            <w:proofErr w:type="spellStart"/>
+            <w:r>
+              <w:rPr>
+                <w:rFonts w:ascii="Arial" w:hAnsi="Arial" w:cs="Arial"/>
+              </w:rPr>
+              <w:t>0</w:t>
+            </w:r>
+            <w:proofErr w:type="spellEnd"/>
+            <w:r>
+              <w:rPr>
+                <w:rFonts w:ascii="Arial" w:hAnsi="Arial" w:cs="Arial"/>
+              </w:rPr>
+              <w:t xml:space="preserve"> </w:t>
+            </w:r>
+            <w:proofErr w:type="spellStart"/>
+            <w:r>
+              <w:rPr>
+                <w:rFonts w:ascii="Arial" w:hAnsi="Arial" w:cs="Arial"/>
+              </w:rPr>
+              <w:t>0</w:t>
+            </w:r>
+            <w:proofErr w:type="spellEnd"/>
+          </w:p>
+          <w:p>
+            <w:pPr>
+              <w:contextualSpacing/>
+              <w:rPr>
+                <w:rFonts w:ascii="Arial" w:hAnsi="Arial" w:cs="Arial"/>
+              </w:rPr>
+            </w:pPr>
+            <w:r>
+              <w:rPr>
+                <w:rFonts w:ascii="Arial" w:hAnsi="Arial" w:cs="Arial"/>
+              </w:rPr>
+              <w:t xml:space="preserve">0 1 </w:t>
+            </w:r>
+            <w:proofErr w:type="spellStart"/>
+            <w:r>
+              <w:rPr>
+                <w:rFonts w:ascii="Arial" w:hAnsi="Arial" w:cs="Arial"/>
+              </w:rPr>
+              <w:t>1</w:t>
+            </w:r>
+            <w:proofErr w:type="spellEnd"/>
+          </w:p>
+          <w:p>
+            <w:pPr>
+              <w:contextualSpacing/>
+              <w:rPr>
+                <w:rFonts w:ascii="Arial" w:hAnsi="Arial" w:cs="Arial"/>
+              </w:rPr>
+            </w:pPr>
+            <w:r>
+              <w:rPr>
+                <w:rFonts w:ascii="Arial" w:hAnsi="Arial" w:cs="Arial"/>
+              </w:rPr>
+              <w:t xml:space="preserve">0 2 </w:t>
+            </w:r>
+            <w:proofErr w:type="spellStart"/>
+            <w:r>
+              <w:rPr>
+                <w:rFonts w:ascii="Arial" w:hAnsi="Arial" w:cs="Arial"/>
+              </w:rPr>
+              <w:t>2</w:t>
+            </w:r>
+            <w:proofErr w:type="spellEnd"/>
+          </w:p>
+          <w:p>
+            <w:pPr>
+              <w:contextualSpacing/>
+              <w:rPr>
+                <w:rFonts w:ascii="Arial" w:hAnsi="Arial" w:cs="Arial"/>
+              </w:rPr>
+            </w:pPr>
+            <w:r>
+              <w:rPr>
+                <w:rFonts w:ascii="Arial" w:hAnsi="Arial" w:cs="Arial"/>
+              </w:rPr>
+              <w:t xml:space="preserve">0 3 </w:t>
+            </w:r>
+            <w:proofErr w:type="spellStart"/>
+            <w:r>
+              <w:rPr>
+                <w:rFonts w:ascii="Arial" w:hAnsi="Arial" w:cs="Arial"/>
+              </w:rPr>
+              <w:t>3</w:t>
+            </w:r>
+            <w:proofErr w:type="spellEnd"/>
           </w:p>
           <w:p>
             <w:pPr>
@@ -1982,36 +3353,66 @@
               <w:rPr>
                 <w:rFonts w:ascii="Arial" w:hAnsi="Arial" w:cs="Arial"/>
               </w:rPr>
-              <w:t>1 1 0</w:t>
-            </w:r>
-          </w:p>
-          <w:p>
-            <w:pPr>
-              <w:contextualSpacing/>
-              <w:rPr>
-                <w:rFonts w:ascii="Arial" w:hAnsi="Arial" w:cs="Arial"/>
-              </w:rPr>
-            </w:pPr>
-            <w:r>
-              <w:rPr>
-                <w:rFonts w:ascii="Arial" w:hAnsi="Arial" w:cs="Arial"/>
-              </w:rPr>
-              <w:t>1 2 2</w:t>
-            </w:r>
-          </w:p>
-          <w:p>
-            <w:pPr>
-              <w:contextualSpacing/>
-              <w:rPr>
-                <w:rFonts w:ascii="Arial" w:hAnsi="Arial" w:cs="Arial"/>
-              </w:rPr>
-            </w:pPr>
-            <w:r>
-              <w:rPr>
-                <w:rFonts w:ascii="Arial" w:hAnsi="Arial" w:cs="Arial"/>
-              </w:rPr>
-              <w:t>1 3 3</w:t>
-            </w:r>
+              <w:t xml:space="preserve">1 </w:t>
+            </w:r>
+            <w:proofErr w:type="spellStart"/>
+            <w:r>
+              <w:rPr>
+                <w:rFonts w:ascii="Arial" w:hAnsi="Arial" w:cs="Arial"/>
+              </w:rPr>
+              <w:t>1</w:t>
+            </w:r>
+            <w:proofErr w:type="spellEnd"/>
+            <w:r>
+              <w:rPr>
+                <w:rFonts w:ascii="Arial" w:hAnsi="Arial" w:cs="Arial"/>
+              </w:rPr>
+              <w:t xml:space="preserve"> 0</w:t>
+            </w:r>
+          </w:p>
+          <w:p>
+            <w:pPr>
+              <w:contextualSpacing/>
+              <w:rPr>
+                <w:rFonts w:ascii="Arial" w:hAnsi="Arial" w:cs="Arial"/>
+              </w:rPr>
+            </w:pPr>
+            <w:r>
+              <w:rPr>
+                <w:rFonts w:ascii="Arial" w:hAnsi="Arial" w:cs="Arial"/>
+              </w:rPr>
+              <w:t xml:space="preserve">1 2 </w:t>
+            </w:r>
+            <w:proofErr w:type="spellStart"/>
+            <w:r>
+              <w:rPr>
+                <w:rFonts w:ascii="Arial" w:hAnsi="Arial" w:cs="Arial"/>
+              </w:rPr>
+              <w:t>2</w:t>
+            </w:r>
+            <w:proofErr w:type="spellEnd"/>
+          </w:p>
+          <w:p>
+            <w:pPr>
+              <w:contextualSpacing/>
+              <w:rPr>
+                <w:rFonts w:ascii="Arial" w:hAnsi="Arial" w:cs="Arial"/>
+              </w:rPr>
+            </w:pPr>
+            <w:r>
+              <w:rPr>
+                <w:rFonts w:ascii="Arial" w:hAnsi="Arial" w:cs="Arial"/>
+              </w:rPr>
+              <w:t xml:space="preserve">1 3 </w:t>
+            </w:r>
+            <w:proofErr w:type="spellStart"/>
+            <w:r>
+              <w:rPr>
+                <w:rFonts w:ascii="Arial" w:hAnsi="Arial" w:cs="Arial"/>
+              </w:rPr>
+              <w:t>3</w:t>
+            </w:r>
+            <w:proofErr w:type="spellEnd"/>
           </w:p>
           <w:p>
             <w:pPr>
@@ -2052,22 +3453,45 @@
               <w:rPr>
                 <w:rFonts w:ascii="Arial" w:hAnsi="Arial" w:cs="Arial"/>
               </w:rPr>
-              <w:t>2 2 0</w:t>
-            </w:r>
-          </w:p>
-          <w:p>
-            <w:pPr>
-              <w:contextualSpacing/>
-              <w:rPr>
-                <w:rFonts w:ascii="Arial" w:hAnsi="Arial" w:cs="Arial"/>
-              </w:rPr>
-            </w:pPr>
-            <w:r>
-              <w:rPr>
-                <w:rFonts w:ascii="Arial" w:hAnsi="Arial" w:cs="Arial"/>
-              </w:rPr>
-              <w:t>2 3 3</w:t>
-            </w:r>
+              <w:lastRenderedPageBreak/>
+              <w:t xml:space="preserve">2 </w:t>
+            </w:r>
+            <w:proofErr w:type="spellStart"/>
+            <w:r>
+              <w:rPr>
+                <w:rFonts w:ascii="Arial" w:hAnsi="Arial" w:cs="Arial"/>
+              </w:rPr>
+              <w:t>2</w:t>
+            </w:r>
+            <w:proofErr w:type="spellEnd"/>
+            <w:r>
+              <w:rPr>
+                <w:rFonts w:ascii="Arial" w:hAnsi="Arial" w:cs="Arial"/>
+              </w:rPr>
+              <w:t xml:space="preserve"> 0</w:t>
+            </w:r>
+          </w:p>
+          <w:p>
+            <w:pPr>
+              <w:contextualSpacing/>
+              <w:rPr>
+                <w:rFonts w:ascii="Arial" w:hAnsi="Arial" w:cs="Arial"/>
+              </w:rPr>
+            </w:pPr>
+            <w:r>
+              <w:rPr>
+                <w:rFonts w:ascii="Arial" w:hAnsi="Arial" w:cs="Arial"/>
+              </w:rPr>
+              <w:t xml:space="preserve">2 3 </w:t>
+            </w:r>
+            <w:proofErr w:type="spellStart"/>
+            <w:r>
+              <w:rPr>
+                <w:rFonts w:ascii="Arial" w:hAnsi="Arial" w:cs="Arial"/>
+              </w:rPr>
+              <w:t>3</w:t>
+            </w:r>
+            <w:proofErr w:type="spellEnd"/>
           </w:p>
           <w:p>
             <w:pPr>
@@ -2122,7 +3546,21 @@
               <w:rPr>
                 <w:rFonts w:ascii="Arial" w:hAnsi="Arial" w:cs="Arial"/>
               </w:rPr>
-              <w:t>3 3 0</w:t>
+              <w:t xml:space="preserve">3 </w:t>
+            </w:r>
+            <w:proofErr w:type="spellStart"/>
+            <w:r>
+              <w:rPr>
+                <w:rFonts w:ascii="Arial" w:hAnsi="Arial" w:cs="Arial"/>
+              </w:rPr>
+              <w:t>3</w:t>
+            </w:r>
+            <w:proofErr w:type="spellEnd"/>
+            <w:r>
+              <w:rPr>
+                <w:rFonts w:ascii="Arial" w:hAnsi="Arial" w:cs="Arial"/>
+              </w:rPr>
+              <w:t xml:space="preserve"> 0</w:t>
             </w:r>
           </w:p>
           <w:p>
@@ -2191,8 +3629,106 @@
               <w:contextualSpacing/>
               <w:rPr>
                 <w:rFonts w:ascii="Arial" w:hAnsi="Arial" w:cs="Arial"/>
-              </w:rPr>
-            </w:pPr>
+                <w:lang w:val="es-AR"/>
+              </w:rPr>
+            </w:pPr>
+            <w:r>
+              <w:rPr>
+                <w:rFonts w:ascii="Arial" w:hAnsi="Arial" w:cs="Arial"/>
+                <w:lang w:val="es-AR"/>
+              </w:rPr>
+              <w:lastRenderedPageBreak/>
+              <w:t>4</w:t>
+            </w:r>
+          </w:p>
+          <w:p>
+            <w:pPr>
+              <w:contextualSpacing/>
+              <w:rPr>
+                <w:rFonts w:ascii="Arial" w:hAnsi="Arial" w:cs="Arial"/>
+                <w:lang w:val="es-AR"/>
+              </w:rPr>
+            </w:pPr>
+            <w:r>
+              <w:rPr>
+                <w:rFonts w:ascii="Arial" w:hAnsi="Arial" w:cs="Arial"/>
+                <w:lang w:val="es-AR"/>
+              </w:rPr>
+              <w:t>1.75</w:t>
+            </w:r>
+          </w:p>
+          <w:p>
+            <w:pPr>
+              <w:contextualSpacing/>
+              <w:rPr>
+                <w:rFonts w:ascii="Arial" w:hAnsi="Arial" w:cs="Arial"/>
+                <w:lang w:val="es-AR"/>
+              </w:rPr>
+            </w:pPr>
+            <w:r>
+              <w:rPr>
+                <w:rFonts w:ascii="Arial" w:hAnsi="Arial" w:cs="Arial"/>
+                <w:lang w:val="es-AR"/>
+              </w:rPr>
+              <w:t>0.75</w:t>
+            </w:r>
+          </w:p>
+          <w:p>
+            <w:pPr>
+              <w:contextualSpacing/>
+              <w:rPr>
+                <w:rFonts w:ascii="Arial" w:hAnsi="Arial" w:cs="Arial"/>
+                <w:lang w:val="es-AR"/>
+              </w:rPr>
+            </w:pPr>
+            <w:r>
+              <w:rPr>
+                <w:rFonts w:ascii="Arial" w:hAnsi="Arial" w:cs="Arial"/>
+                <w:lang w:val="es-AR"/>
+              </w:rPr>
+              <w:t>0.25</w:t>
+            </w:r>
+          </w:p>
+          <w:p>
+            <w:pPr>
+              <w:contextualSpacing/>
+              <w:rPr>
+                <w:rFonts w:ascii="Arial" w:hAnsi="Arial" w:cs="Arial"/>
+                <w:lang w:val="es-AR"/>
+              </w:rPr>
+            </w:pPr>
+            <w:r>
+              <w:rPr>
+                <w:rFonts w:ascii="Arial" w:hAnsi="Arial" w:cs="Arial"/>
+                <w:lang w:val="es-AR"/>
+              </w:rPr>
+              <w:t>0.8333333333333333</w:t>
+            </w:r>
+          </w:p>
+          <w:p>
+            <w:pPr>
+              <w:contextualSpacing/>
+              <w:rPr>
+                <w:rFonts w:ascii="Arial" w:hAnsi="Arial" w:cs="Arial"/>
+                <w:lang w:val="es-AR"/>
+              </w:rPr>
+            </w:pPr>
+          </w:p>
+          <w:p>
+            <w:pPr>
+              <w:contextualSpacing/>
+              <w:rPr>
+                <w:rFonts w:ascii="Arial" w:hAnsi="Arial" w:cs="Arial"/>
+                <w:lang w:val="es-AR"/>
+              </w:rPr>
+            </w:pPr>
+            <w:r>
+              <w:rPr>
+                <w:rFonts w:ascii="Arial" w:hAnsi="Arial" w:cs="Arial"/>
+                <w:lang w:val="es-AR"/>
+              </w:rPr>
+              <w:t>0.0</w:t>
+            </w:r>
           </w:p>
         </w:tc>
       </w:tr>
@@ -2203,6 +3739,7 @@
         <w:contextualSpacing/>
         <w:rPr>
           <w:rFonts w:ascii="Arial" w:hAnsi="Arial" w:cs="Arial"/>
+          <w:lang w:val="es-AR"/>
         </w:rPr>
       </w:pPr>
     </w:p>
@@ -2212,6 +3749,7 @@
         <w:contextualSpacing/>
         <w:rPr>
           <w:rFonts w:ascii="Arial" w:hAnsi="Arial" w:cs="Arial"/>
+          <w:lang w:val="es-AR"/>
         </w:rPr>
       </w:pPr>
     </w:p>
@@ -2298,7 +3836,7 @@
     </w:p>
     <w:tbl>
       <w:tblPr>
-        <w:tblStyle w:val="TableGrid"/>
+        <w:tblStyle w:val="Tablaconcuadrcula"/>
         <w:tblW w:w="0" w:type="auto"/>
         <w:tblInd w:w="720" w:type="dxa"/>
         <w:tblLook w:val="04A0"/>
@@ -2321,12 +3859,14 @@
                 <w:rFonts w:ascii="Arial" w:hAnsi="Arial" w:cs="Arial"/>
               </w:rPr>
             </w:pPr>
+            <w:proofErr w:type="spellStart"/>
             <w:r>
               <w:rPr>
                 <w:rFonts w:ascii="Arial" w:hAnsi="Arial" w:cs="Arial"/>
               </w:rPr>
               <w:t>Entrada</w:t>
             </w:r>
+            <w:proofErr w:type="spellEnd"/>
           </w:p>
         </w:tc>
         <w:tc>
@@ -2341,12 +3881,14 @@
                 <w:rFonts w:ascii="Arial" w:hAnsi="Arial" w:cs="Arial"/>
               </w:rPr>
             </w:pPr>
+            <w:proofErr w:type="spellStart"/>
             <w:r>
               <w:rPr>
                 <w:rFonts w:ascii="Arial" w:hAnsi="Arial" w:cs="Arial"/>
               </w:rPr>
               <w:t>Salida</w:t>
             </w:r>
+            <w:proofErr w:type="spellEnd"/>
           </w:p>
         </w:tc>
       </w:tr>
@@ -2501,7 +4043,7 @@
     </w:p>
     <w:tbl>
       <w:tblPr>
-        <w:tblStyle w:val="TableGrid"/>
+        <w:tblStyle w:val="Tablaconcuadrcula"/>
         <w:tblW w:w="0" w:type="auto"/>
         <w:tblInd w:w="720" w:type="dxa"/>
         <w:tblLook w:val="04A0"/>
@@ -2524,12 +4066,14 @@
                 <w:rFonts w:ascii="Arial" w:hAnsi="Arial" w:cs="Arial"/>
               </w:rPr>
             </w:pPr>
+            <w:proofErr w:type="spellStart"/>
             <w:r>
               <w:rPr>
                 <w:rFonts w:ascii="Arial" w:hAnsi="Arial" w:cs="Arial"/>
               </w:rPr>
               <w:t>Entrada</w:t>
             </w:r>
+            <w:proofErr w:type="spellEnd"/>
           </w:p>
         </w:tc>
         <w:tc>
@@ -2544,12 +4088,14 @@
                 <w:rFonts w:ascii="Arial" w:hAnsi="Arial" w:cs="Arial"/>
               </w:rPr>
             </w:pPr>
+            <w:proofErr w:type="spellStart"/>
             <w:r>
               <w:rPr>
                 <w:rFonts w:ascii="Arial" w:hAnsi="Arial" w:cs="Arial"/>
               </w:rPr>
               <w:t>Salida</w:t>
             </w:r>
+            <w:proofErr w:type="spellEnd"/>
           </w:p>
         </w:tc>
       </w:tr>
@@ -2704,7 +4250,7 @@
     </w:p>
     <w:tbl>
       <w:tblPr>
-        <w:tblStyle w:val="TableGrid"/>
+        <w:tblStyle w:val="Tablaconcuadrcula"/>
         <w:tblW w:w="0" w:type="auto"/>
         <w:tblInd w:w="720" w:type="dxa"/>
         <w:tblLook w:val="04A0"/>
@@ -2727,12 +4273,14 @@
                 <w:rFonts w:ascii="Arial" w:hAnsi="Arial" w:cs="Arial"/>
               </w:rPr>
             </w:pPr>
+            <w:proofErr w:type="spellStart"/>
             <w:r>
               <w:rPr>
                 <w:rFonts w:ascii="Arial" w:hAnsi="Arial" w:cs="Arial"/>
               </w:rPr>
               <w:t>Entrada</w:t>
             </w:r>
+            <w:proofErr w:type="spellEnd"/>
           </w:p>
         </w:tc>
         <w:tc>
@@ -2747,12 +4295,14 @@
                 <w:rFonts w:ascii="Arial" w:hAnsi="Arial" w:cs="Arial"/>
               </w:rPr>
             </w:pPr>
+            <w:proofErr w:type="spellStart"/>
             <w:r>
               <w:rPr>
                 <w:rFonts w:ascii="Arial" w:hAnsi="Arial" w:cs="Arial"/>
               </w:rPr>
               <w:t>Salida</w:t>
             </w:r>
+            <w:proofErr w:type="spellEnd"/>
           </w:p>
         </w:tc>
       </w:tr>
@@ -2843,7 +4393,6 @@
           <w:u w:val="single"/>
           <w:lang w:val="es-AR"/>
         </w:rPr>
-        <w:lastRenderedPageBreak/>
         <w:t>10</w:t>
       </w:r>
       <w:r>
@@ -2918,7 +4467,7 @@
     </w:p>
     <w:tbl>
       <w:tblPr>
-        <w:tblStyle w:val="TableGrid"/>
+        <w:tblStyle w:val="Tablaconcuadrcula"/>
         <w:tblW w:w="0" w:type="auto"/>
         <w:tblInd w:w="720" w:type="dxa"/>
         <w:tblLook w:val="04A0"/>
@@ -2941,12 +4490,14 @@
                 <w:rFonts w:ascii="Arial" w:hAnsi="Arial" w:cs="Arial"/>
               </w:rPr>
             </w:pPr>
+            <w:proofErr w:type="spellStart"/>
             <w:r>
               <w:rPr>
                 <w:rFonts w:ascii="Arial" w:hAnsi="Arial" w:cs="Arial"/>
               </w:rPr>
               <w:t>Entrada</w:t>
             </w:r>
+            <w:proofErr w:type="spellEnd"/>
           </w:p>
         </w:tc>
         <w:tc>
@@ -2961,12 +4512,14 @@
                 <w:rFonts w:ascii="Arial" w:hAnsi="Arial" w:cs="Arial"/>
               </w:rPr>
             </w:pPr>
+            <w:proofErr w:type="spellStart"/>
             <w:r>
               <w:rPr>
                 <w:rFonts w:ascii="Arial" w:hAnsi="Arial" w:cs="Arial"/>
               </w:rPr>
               <w:t>Salida</w:t>
             </w:r>
+            <w:proofErr w:type="spellEnd"/>
           </w:p>
         </w:tc>
       </w:tr>
@@ -3123,7 +4676,7 @@
     </w:p>
     <w:tbl>
       <w:tblPr>
-        <w:tblStyle w:val="TableGrid"/>
+        <w:tblStyle w:val="Tablaconcuadrcula"/>
         <w:tblW w:w="0" w:type="auto"/>
         <w:tblInd w:w="720" w:type="dxa"/>
         <w:tblLook w:val="04A0"/>
@@ -3146,12 +4699,14 @@
                 <w:rFonts w:ascii="Arial" w:hAnsi="Arial" w:cs="Arial"/>
               </w:rPr>
             </w:pPr>
+            <w:proofErr w:type="spellStart"/>
             <w:r>
               <w:rPr>
                 <w:rFonts w:ascii="Arial" w:hAnsi="Arial" w:cs="Arial"/>
               </w:rPr>
               <w:t>Entrada</w:t>
             </w:r>
+            <w:proofErr w:type="spellEnd"/>
           </w:p>
         </w:tc>
         <w:tc>
@@ -3166,12 +4721,14 @@
                 <w:rFonts w:ascii="Arial" w:hAnsi="Arial" w:cs="Arial"/>
               </w:rPr>
             </w:pPr>
+            <w:proofErr w:type="spellStart"/>
             <w:r>
               <w:rPr>
                 <w:rFonts w:ascii="Arial" w:hAnsi="Arial" w:cs="Arial"/>
               </w:rPr>
               <w:t>Salida</w:t>
             </w:r>
+            <w:proofErr w:type="spellEnd"/>
           </w:p>
         </w:tc>
       </w:tr>
@@ -3205,20 +4762,43 @@
               <w:rPr>
                 <w:rFonts w:ascii="Arial" w:hAnsi="Arial" w:cs="Arial"/>
               </w:rPr>
-              <w:t>0 0 0</w:t>
-            </w:r>
-          </w:p>
-          <w:p>
-            <w:pPr>
-              <w:contextualSpacing/>
-              <w:rPr>
-                <w:rFonts w:ascii="Arial" w:hAnsi="Arial" w:cs="Arial"/>
-              </w:rPr>
-            </w:pPr>
-            <w:r>
-              <w:rPr>
-                <w:rFonts w:ascii="Arial" w:hAnsi="Arial" w:cs="Arial"/>
-              </w:rPr>
+              <w:t xml:space="preserve">0 </w:t>
+            </w:r>
+            <w:proofErr w:type="spellStart"/>
+            <w:r>
+              <w:rPr>
+                <w:rFonts w:ascii="Arial" w:hAnsi="Arial" w:cs="Arial"/>
+              </w:rPr>
+              <w:t>0</w:t>
+            </w:r>
+            <w:proofErr w:type="spellEnd"/>
+            <w:r>
+              <w:rPr>
+                <w:rFonts w:ascii="Arial" w:hAnsi="Arial" w:cs="Arial"/>
+              </w:rPr>
+              <w:t xml:space="preserve"> </w:t>
+            </w:r>
+            <w:proofErr w:type="spellStart"/>
+            <w:r>
+              <w:rPr>
+                <w:rFonts w:ascii="Arial" w:hAnsi="Arial" w:cs="Arial"/>
+              </w:rPr>
+              <w:t>0</w:t>
+            </w:r>
+            <w:proofErr w:type="spellEnd"/>
+          </w:p>
+          <w:p>
+            <w:pPr>
+              <w:contextualSpacing/>
+              <w:rPr>
+                <w:rFonts w:ascii="Arial" w:hAnsi="Arial" w:cs="Arial"/>
+              </w:rPr>
+            </w:pPr>
+            <w:r>
+              <w:rPr>
+                <w:rFonts w:ascii="Arial" w:hAnsi="Arial" w:cs="Arial"/>
+              </w:rPr>
+              <w:lastRenderedPageBreak/>
               <w:t>0 1 0</w:t>
             </w:r>
           </w:p>
@@ -3261,22 +4841,44 @@
               <w:rPr>
                 <w:rFonts w:ascii="Arial" w:hAnsi="Arial" w:cs="Arial"/>
               </w:rPr>
-              <w:t>1 1 2</w:t>
-            </w:r>
-          </w:p>
-          <w:p>
-            <w:pPr>
-              <w:contextualSpacing/>
-              <w:rPr>
-                <w:rFonts w:ascii="Arial" w:hAnsi="Arial" w:cs="Arial"/>
-              </w:rPr>
-            </w:pPr>
-            <w:r>
-              <w:rPr>
-                <w:rFonts w:ascii="Arial" w:hAnsi="Arial" w:cs="Arial"/>
-              </w:rPr>
-              <w:t>1 2 2</w:t>
-            </w:r>
+              <w:t xml:space="preserve">1 </w:t>
+            </w:r>
+            <w:proofErr w:type="spellStart"/>
+            <w:r>
+              <w:rPr>
+                <w:rFonts w:ascii="Arial" w:hAnsi="Arial" w:cs="Arial"/>
+              </w:rPr>
+              <w:t>1</w:t>
+            </w:r>
+            <w:proofErr w:type="spellEnd"/>
+            <w:r>
+              <w:rPr>
+                <w:rFonts w:ascii="Arial" w:hAnsi="Arial" w:cs="Arial"/>
+              </w:rPr>
+              <w:t xml:space="preserve"> 2</w:t>
+            </w:r>
+          </w:p>
+          <w:p>
+            <w:pPr>
+              <w:contextualSpacing/>
+              <w:rPr>
+                <w:rFonts w:ascii="Arial" w:hAnsi="Arial" w:cs="Arial"/>
+              </w:rPr>
+            </w:pPr>
+            <w:r>
+              <w:rPr>
+                <w:rFonts w:ascii="Arial" w:hAnsi="Arial" w:cs="Arial"/>
+              </w:rPr>
+              <w:t xml:space="preserve">1 2 </w:t>
+            </w:r>
+            <w:proofErr w:type="spellStart"/>
+            <w:r>
+              <w:rPr>
+                <w:rFonts w:ascii="Arial" w:hAnsi="Arial" w:cs="Arial"/>
+              </w:rPr>
+              <w:t>2</w:t>
+            </w:r>
+            <w:proofErr w:type="spellEnd"/>
           </w:p>
           <w:p>
             <w:pPr>
@@ -3317,7 +4919,21 @@
               <w:rPr>
                 <w:rFonts w:ascii="Arial" w:hAnsi="Arial" w:cs="Arial"/>
               </w:rPr>
-              <w:t>2 2 3</w:t>
+              <w:t xml:space="preserve">2 </w:t>
+            </w:r>
+            <w:proofErr w:type="spellStart"/>
+            <w:r>
+              <w:rPr>
+                <w:rFonts w:ascii="Arial" w:hAnsi="Arial" w:cs="Arial"/>
+              </w:rPr>
+              <w:t>2</w:t>
+            </w:r>
+            <w:proofErr w:type="spellEnd"/>
+            <w:r>
+              <w:rPr>
+                <w:rFonts w:ascii="Arial" w:hAnsi="Arial" w:cs="Arial"/>
+              </w:rPr>
+              <w:t xml:space="preserve"> 3</w:t>
             </w:r>
           </w:p>
           <w:p>
@@ -3372,12 +4988,15 @@
               <w:contextualSpacing/>
               <w:rPr>
                 <w:rFonts w:ascii="Arial" w:hAnsi="Arial" w:cs="Arial"/>
-              </w:rPr>
-            </w:pPr>
-            <w:r>
-              <w:rPr>
-                <w:rFonts w:ascii="Arial" w:hAnsi="Arial" w:cs="Arial"/>
-              </w:rPr>
+                <w:lang w:val="es-AR"/>
+              </w:rPr>
+            </w:pPr>
+            <w:r>
+              <w:rPr>
+                <w:rFonts w:ascii="Arial" w:hAnsi="Arial" w:cs="Arial"/>
+                <w:lang w:val="es-AR"/>
+              </w:rPr>
+              <w:lastRenderedPageBreak/>
               <w:t>No se puede resolver el sistema de ecuaciones.</w:t>
             </w:r>
           </w:p>
@@ -3565,13 +5184,13 @@
     <w:qFormat/>
     <w:rsid w:val="001E0629"/>
   </w:style>
-  <w:style w:type="character" w:default="1" w:styleId="DefaultParagraphFont">
+  <w:style w:type="character" w:default="1" w:styleId="Fuentedeprrafopredeter">
     <w:name w:val="Default Paragraph Font"/>
     <w:uiPriority w:val="1"/>
     <w:semiHidden/>
     <w:unhideWhenUsed/>
   </w:style>
-  <w:style w:type="table" w:default="1" w:styleId="TableNormal">
+  <w:style w:type="table" w:default="1" w:styleId="Tablanormal">
     <w:name w:val="Normal Table"/>
     <w:uiPriority w:val="99"/>
     <w:semiHidden/>
@@ -3587,15 +5206,15 @@
       </w:tblCellMar>
     </w:tblPr>
   </w:style>
-  <w:style w:type="numbering" w:default="1" w:styleId="NoList">
+  <w:style w:type="numbering" w:default="1" w:styleId="Sinlista">
     <w:name w:val="No List"/>
     <w:uiPriority w:val="99"/>
     <w:semiHidden/>
     <w:unhideWhenUsed/>
   </w:style>
-  <w:style w:type="table" w:styleId="TableGrid">
+  <w:style w:type="table" w:styleId="Tablaconcuadrcula">
     <w:name w:val="Table Grid"/>
-    <w:basedOn w:val="TableNormal"/>
+    <w:basedOn w:val="Tablanormal"/>
     <w:uiPriority w:val="59"/>
     <w:rsid w:val="0025798B"/>
     <w:pPr>

</xml_diff>

<commit_message>
Cambios en lote de pruebas y documentación
</commit_message>
<xml_diff>
--- a/TP2-Obligatorio/Lote de Prueba/Documentacion.docx
+++ b/TP2-Obligatorio/Lote de Prueba/Documentacion.docx
@@ -3708,7 +3708,7 @@
           <w:u w:val="single"/>
           <w:lang w:val="es-AR"/>
         </w:rPr>
-        <w:t>50x50</w:t>
+        <w:t>Identidad 3x3</w:t>
       </w:r>
     </w:p>
     <w:p>
@@ -3735,26 +3735,19 @@
           <w:b/>
           <w:lang w:val="es-AR"/>
         </w:rPr>
-        <w:t xml:space="preserve">: </w:t>
-      </w:r>
-      <w:r>
-        <w:rPr>
-          <w:rFonts w:ascii="Arial" w:hAnsi="Arial" w:cs="Arial"/>
-          <w:lang w:val="es-AR"/>
-        </w:rPr>
-        <w:t>Se busca medir los tiempos de ejecución</w:t>
-      </w:r>
-      <w:r>
-        <w:rPr>
-          <w:rFonts w:ascii="Arial" w:hAnsi="Arial" w:cs="Arial"/>
-          <w:lang w:val="es-AR"/>
-        </w:rPr>
-        <w:t>.</w:t>
+        <w:t>:</w:t>
+      </w:r>
+      <w:r>
+        <w:rPr>
+          <w:rFonts w:ascii="Arial" w:hAnsi="Arial" w:cs="Arial"/>
+          <w:b/>
+          <w:lang w:val="es-AR"/>
+        </w:rPr>
+        <w:t xml:space="preserve"> </w:t>
       </w:r>
     </w:p>
     <w:p>
       <w:pPr>
-        <w:ind w:left="360" w:hanging="360"/>
         <w:contextualSpacing/>
         <w:rPr>
           <w:rFonts w:ascii="Arial" w:hAnsi="Arial" w:cs="Arial"/>
@@ -3770,8 +3763,8 @@
         <w:tblLook w:val="04A0"/>
       </w:tblPr>
       <w:tblGrid>
+        <w:gridCol w:w="4435"/>
         <w:gridCol w:w="4421"/>
-        <w:gridCol w:w="4435"/>
       </w:tblGrid>
       <w:tr>
         <w:tc>
@@ -3836,7 +3829,241 @@
               <w:rPr>
                 <w:rFonts w:ascii="Arial" w:hAnsi="Arial" w:cs="Arial"/>
               </w:rPr>
-              <w:t>07 – 50x50.in</w:t>
+              <w:t>3</w:t>
+            </w:r>
+          </w:p>
+          <w:p>
+            <w:pPr>
+              <w:contextualSpacing/>
+              <w:rPr>
+                <w:rFonts w:ascii="Arial" w:hAnsi="Arial" w:cs="Arial"/>
+              </w:rPr>
+            </w:pPr>
+            <w:r>
+              <w:rPr>
+                <w:rFonts w:ascii="Arial" w:hAnsi="Arial" w:cs="Arial"/>
+              </w:rPr>
+              <w:t xml:space="preserve">0 </w:t>
+            </w:r>
+            <w:proofErr w:type="spellStart"/>
+            <w:r>
+              <w:rPr>
+                <w:rFonts w:ascii="Arial" w:hAnsi="Arial" w:cs="Arial"/>
+              </w:rPr>
+              <w:t>0</w:t>
+            </w:r>
+            <w:proofErr w:type="spellEnd"/>
+            <w:r>
+              <w:rPr>
+                <w:rFonts w:ascii="Arial" w:hAnsi="Arial" w:cs="Arial"/>
+              </w:rPr>
+              <w:t xml:space="preserve"> 1</w:t>
+            </w:r>
+          </w:p>
+          <w:p>
+            <w:pPr>
+              <w:contextualSpacing/>
+              <w:rPr>
+                <w:rFonts w:ascii="Arial" w:hAnsi="Arial" w:cs="Arial"/>
+              </w:rPr>
+            </w:pPr>
+            <w:r>
+              <w:rPr>
+                <w:rFonts w:ascii="Arial" w:hAnsi="Arial" w:cs="Arial"/>
+              </w:rPr>
+              <w:t>0 1 0</w:t>
+            </w:r>
+          </w:p>
+          <w:p>
+            <w:pPr>
+              <w:contextualSpacing/>
+              <w:rPr>
+                <w:rFonts w:ascii="Arial" w:hAnsi="Arial" w:cs="Arial"/>
+              </w:rPr>
+            </w:pPr>
+            <w:r>
+              <w:rPr>
+                <w:rFonts w:ascii="Arial" w:hAnsi="Arial" w:cs="Arial"/>
+              </w:rPr>
+              <w:t>0 2 0</w:t>
+            </w:r>
+          </w:p>
+          <w:p>
+            <w:pPr>
+              <w:contextualSpacing/>
+              <w:rPr>
+                <w:rFonts w:ascii="Arial" w:hAnsi="Arial" w:cs="Arial"/>
+              </w:rPr>
+            </w:pPr>
+            <w:r>
+              <w:rPr>
+                <w:rFonts w:ascii="Arial" w:hAnsi="Arial" w:cs="Arial"/>
+              </w:rPr>
+              <w:t xml:space="preserve">1 0 </w:t>
+            </w:r>
+            <w:proofErr w:type="spellStart"/>
+            <w:r>
+              <w:rPr>
+                <w:rFonts w:ascii="Arial" w:hAnsi="Arial" w:cs="Arial"/>
+              </w:rPr>
+              <w:t>0</w:t>
+            </w:r>
+            <w:proofErr w:type="spellEnd"/>
+          </w:p>
+          <w:p>
+            <w:pPr>
+              <w:contextualSpacing/>
+              <w:rPr>
+                <w:rFonts w:ascii="Arial" w:hAnsi="Arial" w:cs="Arial"/>
+              </w:rPr>
+            </w:pPr>
+            <w:r>
+              <w:rPr>
+                <w:rFonts w:ascii="Arial" w:hAnsi="Arial" w:cs="Arial"/>
+              </w:rPr>
+              <w:t xml:space="preserve">1 </w:t>
+            </w:r>
+            <w:proofErr w:type="spellStart"/>
+            <w:r>
+              <w:rPr>
+                <w:rFonts w:ascii="Arial" w:hAnsi="Arial" w:cs="Arial"/>
+              </w:rPr>
+              <w:t>1</w:t>
+            </w:r>
+            <w:proofErr w:type="spellEnd"/>
+            <w:r>
+              <w:rPr>
+                <w:rFonts w:ascii="Arial" w:hAnsi="Arial" w:cs="Arial"/>
+              </w:rPr>
+              <w:t xml:space="preserve"> </w:t>
+            </w:r>
+            <w:proofErr w:type="spellStart"/>
+            <w:r>
+              <w:rPr>
+                <w:rFonts w:ascii="Arial" w:hAnsi="Arial" w:cs="Arial"/>
+              </w:rPr>
+              <w:t>1</w:t>
+            </w:r>
+            <w:proofErr w:type="spellEnd"/>
+          </w:p>
+          <w:p>
+            <w:pPr>
+              <w:contextualSpacing/>
+              <w:rPr>
+                <w:rFonts w:ascii="Arial" w:hAnsi="Arial" w:cs="Arial"/>
+              </w:rPr>
+            </w:pPr>
+            <w:r>
+              <w:rPr>
+                <w:rFonts w:ascii="Arial" w:hAnsi="Arial" w:cs="Arial"/>
+              </w:rPr>
+              <w:t>1 2 0</w:t>
+            </w:r>
+          </w:p>
+          <w:p>
+            <w:pPr>
+              <w:contextualSpacing/>
+              <w:rPr>
+                <w:rFonts w:ascii="Arial" w:hAnsi="Arial" w:cs="Arial"/>
+              </w:rPr>
+            </w:pPr>
+            <w:r>
+              <w:rPr>
+                <w:rFonts w:ascii="Arial" w:hAnsi="Arial" w:cs="Arial"/>
+              </w:rPr>
+              <w:t xml:space="preserve">2 0 </w:t>
+            </w:r>
+            <w:proofErr w:type="spellStart"/>
+            <w:r>
+              <w:rPr>
+                <w:rFonts w:ascii="Arial" w:hAnsi="Arial" w:cs="Arial"/>
+              </w:rPr>
+              <w:t>0</w:t>
+            </w:r>
+            <w:proofErr w:type="spellEnd"/>
+          </w:p>
+          <w:p>
+            <w:pPr>
+              <w:contextualSpacing/>
+              <w:rPr>
+                <w:rFonts w:ascii="Arial" w:hAnsi="Arial" w:cs="Arial"/>
+              </w:rPr>
+            </w:pPr>
+            <w:r>
+              <w:rPr>
+                <w:rFonts w:ascii="Arial" w:hAnsi="Arial" w:cs="Arial"/>
+              </w:rPr>
+              <w:t>2 1 0</w:t>
+            </w:r>
+          </w:p>
+          <w:p>
+            <w:pPr>
+              <w:contextualSpacing/>
+              <w:rPr>
+                <w:rFonts w:ascii="Arial" w:hAnsi="Arial" w:cs="Arial"/>
+              </w:rPr>
+            </w:pPr>
+            <w:r>
+              <w:rPr>
+                <w:rFonts w:ascii="Arial" w:hAnsi="Arial" w:cs="Arial"/>
+              </w:rPr>
+              <w:t xml:space="preserve">2 </w:t>
+            </w:r>
+            <w:proofErr w:type="spellStart"/>
+            <w:r>
+              <w:rPr>
+                <w:rFonts w:ascii="Arial" w:hAnsi="Arial" w:cs="Arial"/>
+              </w:rPr>
+              <w:t>2</w:t>
+            </w:r>
+            <w:proofErr w:type="spellEnd"/>
+            <w:r>
+              <w:rPr>
+                <w:rFonts w:ascii="Arial" w:hAnsi="Arial" w:cs="Arial"/>
+              </w:rPr>
+              <w:t xml:space="preserve"> 1</w:t>
+            </w:r>
+          </w:p>
+          <w:p>
+            <w:pPr>
+              <w:contextualSpacing/>
+              <w:rPr>
+                <w:rFonts w:ascii="Arial" w:hAnsi="Arial" w:cs="Arial"/>
+              </w:rPr>
+            </w:pPr>
+            <w:r>
+              <w:rPr>
+                <w:rFonts w:ascii="Arial" w:hAnsi="Arial" w:cs="Arial"/>
+              </w:rPr>
+              <w:t>1</w:t>
+            </w:r>
+          </w:p>
+          <w:p>
+            <w:pPr>
+              <w:contextualSpacing/>
+              <w:rPr>
+                <w:rFonts w:ascii="Arial" w:hAnsi="Arial" w:cs="Arial"/>
+              </w:rPr>
+            </w:pPr>
+            <w:r>
+              <w:rPr>
+                <w:rFonts w:ascii="Arial" w:hAnsi="Arial" w:cs="Arial"/>
+              </w:rPr>
+              <w:t>1</w:t>
+            </w:r>
+          </w:p>
+          <w:p>
+            <w:pPr>
+              <w:contextualSpacing/>
+              <w:rPr>
+                <w:rFonts w:ascii="Arial" w:hAnsi="Arial" w:cs="Arial"/>
+              </w:rPr>
+            </w:pPr>
+            <w:r>
+              <w:rPr>
+                <w:rFonts w:ascii="Arial" w:hAnsi="Arial" w:cs="Arial"/>
+              </w:rPr>
+              <w:t>1</w:t>
             </w:r>
           </w:p>
         </w:tc>
@@ -3846,16 +4073,98 @@
           </w:tcPr>
           <w:p>
             <w:pPr>
-              <w:contextualSpacing/>
-              <w:rPr>
-                <w:rFonts w:ascii="Arial" w:hAnsi="Arial" w:cs="Arial"/>
-              </w:rPr>
-            </w:pPr>
-            <w:r>
-              <w:rPr>
-                <w:rFonts w:ascii="Arial" w:hAnsi="Arial" w:cs="Arial"/>
-              </w:rPr>
-              <w:t>07 – 50x50.out</w:t>
+              <w:tabs>
+                <w:tab w:val="center" w:pos="2111"/>
+              </w:tabs>
+              <w:contextualSpacing/>
+              <w:rPr>
+                <w:rFonts w:ascii="Arial" w:hAnsi="Arial" w:cs="Arial"/>
+              </w:rPr>
+            </w:pPr>
+            <w:r>
+              <w:rPr>
+                <w:rFonts w:ascii="Arial" w:hAnsi="Arial" w:cs="Arial"/>
+              </w:rPr>
+              <w:t>3</w:t>
+            </w:r>
+          </w:p>
+          <w:p>
+            <w:pPr>
+              <w:tabs>
+                <w:tab w:val="center" w:pos="2111"/>
+              </w:tabs>
+              <w:contextualSpacing/>
+              <w:rPr>
+                <w:rFonts w:ascii="Arial" w:hAnsi="Arial" w:cs="Arial"/>
+              </w:rPr>
+            </w:pPr>
+            <w:r>
+              <w:rPr>
+                <w:rFonts w:ascii="Arial" w:hAnsi="Arial" w:cs="Arial"/>
+              </w:rPr>
+              <w:t>1.0</w:t>
+            </w:r>
+          </w:p>
+          <w:p>
+            <w:pPr>
+              <w:tabs>
+                <w:tab w:val="center" w:pos="2111"/>
+              </w:tabs>
+              <w:contextualSpacing/>
+              <w:rPr>
+                <w:rFonts w:ascii="Arial" w:hAnsi="Arial" w:cs="Arial"/>
+              </w:rPr>
+            </w:pPr>
+            <w:r>
+              <w:rPr>
+                <w:rFonts w:ascii="Arial" w:hAnsi="Arial" w:cs="Arial"/>
+              </w:rPr>
+              <w:t>1.0</w:t>
+            </w:r>
+          </w:p>
+          <w:p>
+            <w:pPr>
+              <w:tabs>
+                <w:tab w:val="center" w:pos="2111"/>
+              </w:tabs>
+              <w:contextualSpacing/>
+              <w:rPr>
+                <w:rFonts w:ascii="Arial" w:hAnsi="Arial" w:cs="Arial"/>
+              </w:rPr>
+            </w:pPr>
+            <w:r>
+              <w:rPr>
+                <w:rFonts w:ascii="Arial" w:hAnsi="Arial" w:cs="Arial"/>
+              </w:rPr>
+              <w:t>1.0</w:t>
+            </w:r>
+          </w:p>
+          <w:p>
+            <w:pPr>
+              <w:tabs>
+                <w:tab w:val="center" w:pos="2111"/>
+              </w:tabs>
+              <w:contextualSpacing/>
+              <w:rPr>
+                <w:rFonts w:ascii="Arial" w:hAnsi="Arial" w:cs="Arial"/>
+              </w:rPr>
+            </w:pPr>
+          </w:p>
+          <w:p>
+            <w:pPr>
+              <w:tabs>
+                <w:tab w:val="center" w:pos="2111"/>
+              </w:tabs>
+              <w:contextualSpacing/>
+              <w:rPr>
+                <w:rFonts w:ascii="Arial" w:hAnsi="Arial" w:cs="Arial"/>
+              </w:rPr>
+            </w:pPr>
+            <w:r>
+              <w:rPr>
+                <w:rFonts w:ascii="Arial" w:hAnsi="Arial" w:cs="Arial"/>
+              </w:rPr>
+              <w:t>0.0</w:t>
             </w:r>
           </w:p>
         </w:tc>
@@ -3915,7 +4224,7 @@
           <w:u w:val="single"/>
           <w:lang w:val="es-AR"/>
         </w:rPr>
-        <w:t>100x100</w:t>
+        <w:t>Matriz negativa 4x4</w:t>
       </w:r>
     </w:p>
     <w:p>
@@ -3943,20 +4252,6 @@
           <w:lang w:val="es-AR"/>
         </w:rPr>
         <w:t xml:space="preserve">: </w:t>
-      </w:r>
-      <w:r>
-        <w:rPr>
-          <w:rFonts w:ascii="Arial" w:hAnsi="Arial" w:cs="Arial"/>
-          <w:lang w:val="es-AR"/>
-        </w:rPr>
-        <w:t>Se busca medir los tiempos de ejecución</w:t>
-      </w:r>
-      <w:r>
-        <w:rPr>
-          <w:rFonts w:ascii="Arial" w:hAnsi="Arial" w:cs="Arial"/>
-          <w:lang w:val="es-AR"/>
-        </w:rPr>
-        <w:t>.</w:t>
       </w:r>
     </w:p>
     <w:p>
@@ -3977,8 +4272,8 @@
         <w:tblLook w:val="04A0"/>
       </w:tblPr>
       <w:tblGrid>
+        <w:gridCol w:w="4435"/>
         <w:gridCol w:w="4421"/>
-        <w:gridCol w:w="4435"/>
       </w:tblGrid>
       <w:tr>
         <w:tc>
@@ -4043,7 +4338,343 @@
               <w:rPr>
                 <w:rFonts w:ascii="Arial" w:hAnsi="Arial" w:cs="Arial"/>
               </w:rPr>
-              <w:t>08 – 100x100.in</w:t>
+              <w:t>4</w:t>
+            </w:r>
+          </w:p>
+          <w:p>
+            <w:pPr>
+              <w:contextualSpacing/>
+              <w:rPr>
+                <w:rFonts w:ascii="Arial" w:hAnsi="Arial" w:cs="Arial"/>
+              </w:rPr>
+            </w:pPr>
+            <w:r>
+              <w:rPr>
+                <w:rFonts w:ascii="Arial" w:hAnsi="Arial" w:cs="Arial"/>
+              </w:rPr>
+              <w:t xml:space="preserve">0 </w:t>
+            </w:r>
+            <w:proofErr w:type="spellStart"/>
+            <w:r>
+              <w:rPr>
+                <w:rFonts w:ascii="Arial" w:hAnsi="Arial" w:cs="Arial"/>
+              </w:rPr>
+              <w:t>0</w:t>
+            </w:r>
+            <w:proofErr w:type="spellEnd"/>
+            <w:r>
+              <w:rPr>
+                <w:rFonts w:ascii="Arial" w:hAnsi="Arial" w:cs="Arial"/>
+              </w:rPr>
+              <w:t xml:space="preserve"> -2</w:t>
+            </w:r>
+          </w:p>
+          <w:p>
+            <w:pPr>
+              <w:contextualSpacing/>
+              <w:rPr>
+                <w:rFonts w:ascii="Arial" w:hAnsi="Arial" w:cs="Arial"/>
+              </w:rPr>
+            </w:pPr>
+            <w:r>
+              <w:rPr>
+                <w:rFonts w:ascii="Arial" w:hAnsi="Arial" w:cs="Arial"/>
+              </w:rPr>
+              <w:t>0 1 -1</w:t>
+            </w:r>
+          </w:p>
+          <w:p>
+            <w:pPr>
+              <w:contextualSpacing/>
+              <w:rPr>
+                <w:rFonts w:ascii="Arial" w:hAnsi="Arial" w:cs="Arial"/>
+              </w:rPr>
+            </w:pPr>
+            <w:r>
+              <w:rPr>
+                <w:rFonts w:ascii="Arial" w:hAnsi="Arial" w:cs="Arial"/>
+              </w:rPr>
+              <w:t>0 2 -3</w:t>
+            </w:r>
+          </w:p>
+          <w:p>
+            <w:pPr>
+              <w:contextualSpacing/>
+              <w:rPr>
+                <w:rFonts w:ascii="Arial" w:hAnsi="Arial" w:cs="Arial"/>
+              </w:rPr>
+            </w:pPr>
+            <w:r>
+              <w:rPr>
+                <w:rFonts w:ascii="Arial" w:hAnsi="Arial" w:cs="Arial"/>
+              </w:rPr>
+              <w:t>0 3 -2</w:t>
+            </w:r>
+          </w:p>
+          <w:p>
+            <w:pPr>
+              <w:contextualSpacing/>
+              <w:rPr>
+                <w:rFonts w:ascii="Arial" w:hAnsi="Arial" w:cs="Arial"/>
+              </w:rPr>
+            </w:pPr>
+            <w:r>
+              <w:rPr>
+                <w:rFonts w:ascii="Arial" w:hAnsi="Arial" w:cs="Arial"/>
+              </w:rPr>
+              <w:t>1 0 -4</w:t>
+            </w:r>
+          </w:p>
+          <w:p>
+            <w:pPr>
+              <w:contextualSpacing/>
+              <w:rPr>
+                <w:rFonts w:ascii="Arial" w:hAnsi="Arial" w:cs="Arial"/>
+              </w:rPr>
+            </w:pPr>
+            <w:r>
+              <w:rPr>
+                <w:rFonts w:ascii="Arial" w:hAnsi="Arial" w:cs="Arial"/>
+              </w:rPr>
+              <w:t xml:space="preserve">1 </w:t>
+            </w:r>
+            <w:proofErr w:type="spellStart"/>
+            <w:r>
+              <w:rPr>
+                <w:rFonts w:ascii="Arial" w:hAnsi="Arial" w:cs="Arial"/>
+              </w:rPr>
+              <w:t>1</w:t>
+            </w:r>
+            <w:proofErr w:type="spellEnd"/>
+            <w:r>
+              <w:rPr>
+                <w:rFonts w:ascii="Arial" w:hAnsi="Arial" w:cs="Arial"/>
+              </w:rPr>
+              <w:t xml:space="preserve"> -6</w:t>
+            </w:r>
+          </w:p>
+          <w:p>
+            <w:pPr>
+              <w:contextualSpacing/>
+              <w:rPr>
+                <w:rFonts w:ascii="Arial" w:hAnsi="Arial" w:cs="Arial"/>
+              </w:rPr>
+            </w:pPr>
+            <w:r>
+              <w:rPr>
+                <w:rFonts w:ascii="Arial" w:hAnsi="Arial" w:cs="Arial"/>
+              </w:rPr>
+              <w:t>1 2 -1</w:t>
+            </w:r>
+          </w:p>
+          <w:p>
+            <w:pPr>
+              <w:contextualSpacing/>
+              <w:rPr>
+                <w:rFonts w:ascii="Arial" w:hAnsi="Arial" w:cs="Arial"/>
+              </w:rPr>
+            </w:pPr>
+            <w:r>
+              <w:rPr>
+                <w:rFonts w:ascii="Arial" w:hAnsi="Arial" w:cs="Arial"/>
+              </w:rPr>
+              <w:t>1 3 -1</w:t>
+            </w:r>
+          </w:p>
+          <w:p>
+            <w:pPr>
+              <w:contextualSpacing/>
+              <w:rPr>
+                <w:rFonts w:ascii="Arial" w:hAnsi="Arial" w:cs="Arial"/>
+              </w:rPr>
+            </w:pPr>
+            <w:r>
+              <w:rPr>
+                <w:rFonts w:ascii="Arial" w:hAnsi="Arial" w:cs="Arial"/>
+              </w:rPr>
+              <w:t>2 0 -2</w:t>
+            </w:r>
+          </w:p>
+          <w:p>
+            <w:pPr>
+              <w:contextualSpacing/>
+              <w:rPr>
+                <w:rFonts w:ascii="Arial" w:hAnsi="Arial" w:cs="Arial"/>
+              </w:rPr>
+            </w:pPr>
+            <w:r>
+              <w:rPr>
+                <w:rFonts w:ascii="Arial" w:hAnsi="Arial" w:cs="Arial"/>
+              </w:rPr>
+              <w:t>2 1 -2</w:t>
+            </w:r>
+          </w:p>
+          <w:p>
+            <w:pPr>
+              <w:contextualSpacing/>
+              <w:rPr>
+                <w:rFonts w:ascii="Arial" w:hAnsi="Arial" w:cs="Arial"/>
+              </w:rPr>
+            </w:pPr>
+            <w:r>
+              <w:rPr>
+                <w:rFonts w:ascii="Arial" w:hAnsi="Arial" w:cs="Arial"/>
+              </w:rPr>
+              <w:t xml:space="preserve">2 </w:t>
+            </w:r>
+            <w:proofErr w:type="spellStart"/>
+            <w:r>
+              <w:rPr>
+                <w:rFonts w:ascii="Arial" w:hAnsi="Arial" w:cs="Arial"/>
+              </w:rPr>
+              <w:t>2</w:t>
+            </w:r>
+            <w:proofErr w:type="spellEnd"/>
+            <w:r>
+              <w:rPr>
+                <w:rFonts w:ascii="Arial" w:hAnsi="Arial" w:cs="Arial"/>
+              </w:rPr>
+              <w:t xml:space="preserve"> -2</w:t>
+            </w:r>
+          </w:p>
+          <w:p>
+            <w:pPr>
+              <w:contextualSpacing/>
+              <w:rPr>
+                <w:rFonts w:ascii="Arial" w:hAnsi="Arial" w:cs="Arial"/>
+              </w:rPr>
+            </w:pPr>
+            <w:r>
+              <w:rPr>
+                <w:rFonts w:ascii="Arial" w:hAnsi="Arial" w:cs="Arial"/>
+              </w:rPr>
+              <w:t>2 3 -1</w:t>
+            </w:r>
+          </w:p>
+          <w:p>
+            <w:pPr>
+              <w:contextualSpacing/>
+              <w:rPr>
+                <w:rFonts w:ascii="Arial" w:hAnsi="Arial" w:cs="Arial"/>
+              </w:rPr>
+            </w:pPr>
+            <w:r>
+              <w:rPr>
+                <w:rFonts w:ascii="Arial" w:hAnsi="Arial" w:cs="Arial"/>
+              </w:rPr>
+              <w:t>3 0 -1</w:t>
+            </w:r>
+          </w:p>
+          <w:p>
+            <w:pPr>
+              <w:contextualSpacing/>
+              <w:rPr>
+                <w:rFonts w:ascii="Arial" w:hAnsi="Arial" w:cs="Arial"/>
+              </w:rPr>
+            </w:pPr>
+            <w:r>
+              <w:rPr>
+                <w:rFonts w:ascii="Arial" w:hAnsi="Arial" w:cs="Arial"/>
+              </w:rPr>
+              <w:t>3 1 -2</w:t>
+            </w:r>
+          </w:p>
+          <w:p>
+            <w:pPr>
+              <w:contextualSpacing/>
+              <w:rPr>
+                <w:rFonts w:ascii="Arial" w:hAnsi="Arial" w:cs="Arial"/>
+              </w:rPr>
+            </w:pPr>
+            <w:r>
+              <w:rPr>
+                <w:rFonts w:ascii="Arial" w:hAnsi="Arial" w:cs="Arial"/>
+              </w:rPr>
+              <w:t>3 2 -1</w:t>
+            </w:r>
+          </w:p>
+          <w:p>
+            <w:pPr>
+              <w:contextualSpacing/>
+              <w:rPr>
+                <w:rFonts w:ascii="Arial" w:hAnsi="Arial" w:cs="Arial"/>
+              </w:rPr>
+            </w:pPr>
+            <w:r>
+              <w:rPr>
+                <w:rFonts w:ascii="Arial" w:hAnsi="Arial" w:cs="Arial"/>
+              </w:rPr>
+              <w:t xml:space="preserve">3 </w:t>
+            </w:r>
+            <w:proofErr w:type="spellStart"/>
+            <w:r>
+              <w:rPr>
+                <w:rFonts w:ascii="Arial" w:hAnsi="Arial" w:cs="Arial"/>
+              </w:rPr>
+              <w:t>3</w:t>
+            </w:r>
+            <w:proofErr w:type="spellEnd"/>
+            <w:r>
+              <w:rPr>
+                <w:rFonts w:ascii="Arial" w:hAnsi="Arial" w:cs="Arial"/>
+              </w:rPr>
+              <w:t xml:space="preserve"> -1</w:t>
+            </w:r>
+          </w:p>
+          <w:p>
+            <w:pPr>
+              <w:contextualSpacing/>
+              <w:rPr>
+                <w:rFonts w:ascii="Arial" w:hAnsi="Arial" w:cs="Arial"/>
+              </w:rPr>
+            </w:pPr>
+            <w:r>
+              <w:rPr>
+                <w:rFonts w:ascii="Arial" w:hAnsi="Arial" w:cs="Arial"/>
+              </w:rPr>
+              <w:t>-1</w:t>
+            </w:r>
+          </w:p>
+          <w:p>
+            <w:pPr>
+              <w:contextualSpacing/>
+              <w:rPr>
+                <w:rFonts w:ascii="Arial" w:hAnsi="Arial" w:cs="Arial"/>
+              </w:rPr>
+            </w:pPr>
+            <w:r>
+              <w:rPr>
+                <w:rFonts w:ascii="Arial" w:hAnsi="Arial" w:cs="Arial"/>
+              </w:rPr>
+              <w:t>-1</w:t>
+            </w:r>
+          </w:p>
+          <w:p>
+            <w:pPr>
+              <w:contextualSpacing/>
+              <w:rPr>
+                <w:rFonts w:ascii="Arial" w:hAnsi="Arial" w:cs="Arial"/>
+              </w:rPr>
+            </w:pPr>
+            <w:r>
+              <w:rPr>
+                <w:rFonts w:ascii="Arial" w:hAnsi="Arial" w:cs="Arial"/>
+              </w:rPr>
+              <w:t>-2</w:t>
+            </w:r>
+          </w:p>
+          <w:p>
+            <w:pPr>
+              <w:contextualSpacing/>
+              <w:rPr>
+                <w:rFonts w:ascii="Arial" w:hAnsi="Arial" w:cs="Arial"/>
+              </w:rPr>
+            </w:pPr>
+            <w:r>
+              <w:rPr>
+                <w:rFonts w:ascii="Arial" w:hAnsi="Arial" w:cs="Arial"/>
+              </w:rPr>
+              <w:t>-1</w:t>
             </w:r>
           </w:p>
         </w:tc>
@@ -4062,7 +4693,85 @@
               <w:rPr>
                 <w:rFonts w:ascii="Arial" w:hAnsi="Arial" w:cs="Arial"/>
               </w:rPr>
-              <w:t>08 – 100x100.out</w:t>
+              <w:t>4</w:t>
+            </w:r>
+          </w:p>
+          <w:p>
+            <w:pPr>
+              <w:contextualSpacing/>
+              <w:rPr>
+                <w:rFonts w:ascii="Arial" w:hAnsi="Arial" w:cs="Arial"/>
+              </w:rPr>
+            </w:pPr>
+            <w:r>
+              <w:rPr>
+                <w:rFonts w:ascii="Arial" w:hAnsi="Arial" w:cs="Arial"/>
+              </w:rPr>
+              <w:t>-1.6</w:t>
+            </w:r>
+          </w:p>
+          <w:p>
+            <w:pPr>
+              <w:contextualSpacing/>
+              <w:rPr>
+                <w:rFonts w:ascii="Arial" w:hAnsi="Arial" w:cs="Arial"/>
+              </w:rPr>
+            </w:pPr>
+            <w:r>
+              <w:rPr>
+                <w:rFonts w:ascii="Arial" w:hAnsi="Arial" w:cs="Arial"/>
+              </w:rPr>
+              <w:t>1.2</w:t>
+            </w:r>
+          </w:p>
+          <w:p>
+            <w:pPr>
+              <w:contextualSpacing/>
+              <w:rPr>
+                <w:rFonts w:ascii="Arial" w:hAnsi="Arial" w:cs="Arial"/>
+              </w:rPr>
+            </w:pPr>
+            <w:r>
+              <w:rPr>
+                <w:rFonts w:ascii="Arial" w:hAnsi="Arial" w:cs="Arial"/>
+              </w:rPr>
+              <w:t>2.6</w:t>
+            </w:r>
+          </w:p>
+          <w:p>
+            <w:pPr>
+              <w:contextualSpacing/>
+              <w:rPr>
+                <w:rFonts w:ascii="Arial" w:hAnsi="Arial" w:cs="Arial"/>
+              </w:rPr>
+            </w:pPr>
+            <w:r>
+              <w:rPr>
+                <w:rFonts w:ascii="Arial" w:hAnsi="Arial" w:cs="Arial"/>
+              </w:rPr>
+              <w:t>-2.4</w:t>
+            </w:r>
+          </w:p>
+          <w:p>
+            <w:pPr>
+              <w:contextualSpacing/>
+              <w:rPr>
+                <w:rFonts w:ascii="Arial" w:hAnsi="Arial" w:cs="Arial"/>
+              </w:rPr>
+            </w:pPr>
+          </w:p>
+          <w:p>
+            <w:pPr>
+              <w:contextualSpacing/>
+              <w:rPr>
+                <w:rFonts w:ascii="Arial" w:hAnsi="Arial" w:cs="Arial"/>
+              </w:rPr>
+            </w:pPr>
+            <w:r>
+              <w:rPr>
+                <w:rFonts w:ascii="Arial" w:hAnsi="Arial" w:cs="Arial"/>
+              </w:rPr>
+              <w:t>0.0</w:t>
             </w:r>
           </w:p>
         </w:tc>
@@ -4122,7 +4831,7 @@
           <w:u w:val="single"/>
           <w:lang w:val="es-AR"/>
         </w:rPr>
-        <w:t>500x500</w:t>
+        <w:t>Matriz 3x3 decimales</w:t>
       </w:r>
     </w:p>
     <w:p>
@@ -4141,6 +4850,7 @@
           <w:u w:val="single"/>
           <w:lang w:val="es-AR"/>
         </w:rPr>
+        <w:lastRenderedPageBreak/>
         <w:t>Descripción</w:t>
       </w:r>
       <w:r>
@@ -4150,20 +4860,6 @@
           <w:lang w:val="es-AR"/>
         </w:rPr>
         <w:t xml:space="preserve">: </w:t>
-      </w:r>
-      <w:r>
-        <w:rPr>
-          <w:rFonts w:ascii="Arial" w:hAnsi="Arial" w:cs="Arial"/>
-          <w:lang w:val="es-AR"/>
-        </w:rPr>
-        <w:t>Se busca medir los tiempos de ejecución</w:t>
-      </w:r>
-      <w:r>
-        <w:rPr>
-          <w:rFonts w:ascii="Arial" w:hAnsi="Arial" w:cs="Arial"/>
-          <w:lang w:val="es-AR"/>
-        </w:rPr>
-        <w:t>.</w:t>
       </w:r>
     </w:p>
     <w:p>
@@ -4184,8 +4880,8 @@
         <w:tblLook w:val="04A0"/>
       </w:tblPr>
       <w:tblGrid>
-        <w:gridCol w:w="4421"/>
-        <w:gridCol w:w="4435"/>
+        <w:gridCol w:w="4358"/>
+        <w:gridCol w:w="4498"/>
       </w:tblGrid>
       <w:tr>
         <w:tc>
@@ -4250,7 +4946,217 @@
               <w:rPr>
                 <w:rFonts w:ascii="Arial" w:hAnsi="Arial" w:cs="Arial"/>
               </w:rPr>
-              <w:t>09 – 500x500.in</w:t>
+              <w:t>3</w:t>
+            </w:r>
+          </w:p>
+          <w:p>
+            <w:pPr>
+              <w:contextualSpacing/>
+              <w:rPr>
+                <w:rFonts w:ascii="Arial" w:hAnsi="Arial" w:cs="Arial"/>
+              </w:rPr>
+            </w:pPr>
+            <w:r>
+              <w:rPr>
+                <w:rFonts w:ascii="Arial" w:hAnsi="Arial" w:cs="Arial"/>
+              </w:rPr>
+              <w:t xml:space="preserve">0 </w:t>
+            </w:r>
+            <w:proofErr w:type="spellStart"/>
+            <w:r>
+              <w:rPr>
+                <w:rFonts w:ascii="Arial" w:hAnsi="Arial" w:cs="Arial"/>
+              </w:rPr>
+              <w:t>0</w:t>
+            </w:r>
+            <w:proofErr w:type="spellEnd"/>
+            <w:r>
+              <w:rPr>
+                <w:rFonts w:ascii="Arial" w:hAnsi="Arial" w:cs="Arial"/>
+              </w:rPr>
+              <w:t xml:space="preserve"> 1.1</w:t>
+            </w:r>
+          </w:p>
+          <w:p>
+            <w:pPr>
+              <w:contextualSpacing/>
+              <w:rPr>
+                <w:rFonts w:ascii="Arial" w:hAnsi="Arial" w:cs="Arial"/>
+              </w:rPr>
+            </w:pPr>
+            <w:r>
+              <w:rPr>
+                <w:rFonts w:ascii="Arial" w:hAnsi="Arial" w:cs="Arial"/>
+              </w:rPr>
+              <w:t>0 1 1.001</w:t>
+            </w:r>
+          </w:p>
+          <w:p>
+            <w:pPr>
+              <w:contextualSpacing/>
+              <w:rPr>
+                <w:rFonts w:ascii="Arial" w:hAnsi="Arial" w:cs="Arial"/>
+              </w:rPr>
+            </w:pPr>
+            <w:r>
+              <w:rPr>
+                <w:rFonts w:ascii="Arial" w:hAnsi="Arial" w:cs="Arial"/>
+              </w:rPr>
+              <w:t>0 2 1.1</w:t>
+            </w:r>
+          </w:p>
+          <w:p>
+            <w:pPr>
+              <w:contextualSpacing/>
+              <w:rPr>
+                <w:rFonts w:ascii="Arial" w:hAnsi="Arial" w:cs="Arial"/>
+              </w:rPr>
+            </w:pPr>
+            <w:r>
+              <w:rPr>
+                <w:rFonts w:ascii="Arial" w:hAnsi="Arial" w:cs="Arial"/>
+              </w:rPr>
+              <w:t>1 0 1.001</w:t>
+            </w:r>
+          </w:p>
+          <w:p>
+            <w:pPr>
+              <w:contextualSpacing/>
+              <w:rPr>
+                <w:rFonts w:ascii="Arial" w:hAnsi="Arial" w:cs="Arial"/>
+              </w:rPr>
+            </w:pPr>
+            <w:r>
+              <w:rPr>
+                <w:rFonts w:ascii="Arial" w:hAnsi="Arial" w:cs="Arial"/>
+              </w:rPr>
+              <w:t xml:space="preserve">1 </w:t>
+            </w:r>
+            <w:proofErr w:type="spellStart"/>
+            <w:r>
+              <w:rPr>
+                <w:rFonts w:ascii="Arial" w:hAnsi="Arial" w:cs="Arial"/>
+              </w:rPr>
+              <w:t>1</w:t>
+            </w:r>
+            <w:proofErr w:type="spellEnd"/>
+            <w:r>
+              <w:rPr>
+                <w:rFonts w:ascii="Arial" w:hAnsi="Arial" w:cs="Arial"/>
+              </w:rPr>
+              <w:t xml:space="preserve"> 1.0001</w:t>
+            </w:r>
+          </w:p>
+          <w:p>
+            <w:pPr>
+              <w:contextualSpacing/>
+              <w:rPr>
+                <w:rFonts w:ascii="Arial" w:hAnsi="Arial" w:cs="Arial"/>
+              </w:rPr>
+            </w:pPr>
+            <w:r>
+              <w:rPr>
+                <w:rFonts w:ascii="Arial" w:hAnsi="Arial" w:cs="Arial"/>
+              </w:rPr>
+              <w:t>1 2 1.01</w:t>
+            </w:r>
+          </w:p>
+          <w:p>
+            <w:pPr>
+              <w:contextualSpacing/>
+              <w:rPr>
+                <w:rFonts w:ascii="Arial" w:hAnsi="Arial" w:cs="Arial"/>
+              </w:rPr>
+            </w:pPr>
+            <w:r>
+              <w:rPr>
+                <w:rFonts w:ascii="Arial" w:hAnsi="Arial" w:cs="Arial"/>
+              </w:rPr>
+              <w:t>2 0 2.01</w:t>
+            </w:r>
+          </w:p>
+          <w:p>
+            <w:pPr>
+              <w:contextualSpacing/>
+              <w:rPr>
+                <w:rFonts w:ascii="Arial" w:hAnsi="Arial" w:cs="Arial"/>
+              </w:rPr>
+            </w:pPr>
+            <w:r>
+              <w:rPr>
+                <w:rFonts w:ascii="Arial" w:hAnsi="Arial" w:cs="Arial"/>
+              </w:rPr>
+              <w:t>2 1 1.00001</w:t>
+            </w:r>
+          </w:p>
+          <w:p>
+            <w:pPr>
+              <w:contextualSpacing/>
+              <w:rPr>
+                <w:rFonts w:ascii="Arial" w:hAnsi="Arial" w:cs="Arial"/>
+              </w:rPr>
+            </w:pPr>
+            <w:r>
+              <w:rPr>
+                <w:rFonts w:ascii="Arial" w:hAnsi="Arial" w:cs="Arial"/>
+              </w:rPr>
+              <w:t xml:space="preserve">2 </w:t>
+            </w:r>
+            <w:proofErr w:type="spellStart"/>
+            <w:r>
+              <w:rPr>
+                <w:rFonts w:ascii="Arial" w:hAnsi="Arial" w:cs="Arial"/>
+              </w:rPr>
+              <w:t>2</w:t>
+            </w:r>
+            <w:proofErr w:type="spellEnd"/>
+            <w:r>
+              <w:rPr>
+                <w:rFonts w:ascii="Arial" w:hAnsi="Arial" w:cs="Arial"/>
+              </w:rPr>
+              <w:t xml:space="preserve"> 1.1</w:t>
+            </w:r>
+          </w:p>
+          <w:p>
+            <w:pPr>
+              <w:contextualSpacing/>
+              <w:rPr>
+                <w:rFonts w:ascii="Arial" w:hAnsi="Arial" w:cs="Arial"/>
+              </w:rPr>
+            </w:pPr>
+            <w:r>
+              <w:rPr>
+                <w:rFonts w:ascii="Arial" w:hAnsi="Arial" w:cs="Arial"/>
+              </w:rPr>
+              <w:t>1.1</w:t>
+            </w:r>
+          </w:p>
+          <w:p>
+            <w:pPr>
+              <w:contextualSpacing/>
+              <w:rPr>
+                <w:rFonts w:ascii="Arial" w:hAnsi="Arial" w:cs="Arial"/>
+              </w:rPr>
+            </w:pPr>
+            <w:r>
+              <w:rPr>
+                <w:rFonts w:ascii="Arial" w:hAnsi="Arial" w:cs="Arial"/>
+              </w:rPr>
+              <w:t>1.1</w:t>
+            </w:r>
+          </w:p>
+          <w:p>
+            <w:pPr>
+              <w:contextualSpacing/>
+              <w:rPr>
+                <w:rFonts w:ascii="Arial" w:hAnsi="Arial" w:cs="Arial"/>
+              </w:rPr>
+            </w:pPr>
+            <w:r>
+              <w:rPr>
+                <w:rFonts w:ascii="Arial" w:hAnsi="Arial" w:cs="Arial"/>
+              </w:rPr>
+              <w:t>2.1</w:t>
             </w:r>
           </w:p>
         </w:tc>
@@ -4269,7 +5175,71 @@
               <w:rPr>
                 <w:rFonts w:ascii="Arial" w:hAnsi="Arial" w:cs="Arial"/>
               </w:rPr>
-              <w:t>09 – 500x500.out</w:t>
+              <w:t>3</w:t>
+            </w:r>
+          </w:p>
+          <w:p>
+            <w:pPr>
+              <w:contextualSpacing/>
+              <w:rPr>
+                <w:rFonts w:ascii="Arial" w:hAnsi="Arial" w:cs="Arial"/>
+              </w:rPr>
+            </w:pPr>
+            <w:r>
+              <w:rPr>
+                <w:rFonts w:ascii="Arial" w:hAnsi="Arial" w:cs="Arial"/>
+              </w:rPr>
+              <w:t>1.100242886502764</w:t>
+            </w:r>
+          </w:p>
+          <w:p>
+            <w:pPr>
+              <w:contextualSpacing/>
+              <w:rPr>
+                <w:rFonts w:ascii="Arial" w:hAnsi="Arial" w:cs="Arial"/>
+              </w:rPr>
+            </w:pPr>
+            <w:r>
+              <w:rPr>
+                <w:rFonts w:ascii="Arial" w:hAnsi="Arial" w:cs="Arial"/>
+              </w:rPr>
+              <w:t>1.233360320722529</w:t>
+            </w:r>
+          </w:p>
+          <w:p>
+            <w:pPr>
+              <w:contextualSpacing/>
+              <w:rPr>
+                <w:rFonts w:ascii="Arial" w:hAnsi="Arial" w:cs="Arial"/>
+              </w:rPr>
+            </w:pPr>
+            <w:r>
+              <w:rPr>
+                <w:rFonts w:ascii="Arial" w:hAnsi="Arial" w:cs="Arial"/>
+              </w:rPr>
+              <w:t>-1.222600778360266</w:t>
+            </w:r>
+          </w:p>
+          <w:p>
+            <w:pPr>
+              <w:contextualSpacing/>
+              <w:rPr>
+                <w:rFonts w:ascii="Arial" w:hAnsi="Arial" w:cs="Arial"/>
+              </w:rPr>
+            </w:pPr>
+          </w:p>
+          <w:p>
+            <w:pPr>
+              <w:contextualSpacing/>
+              <w:rPr>
+                <w:rFonts w:ascii="Arial" w:hAnsi="Arial" w:cs="Arial"/>
+              </w:rPr>
+            </w:pPr>
+            <w:r>
+              <w:rPr>
+                <w:rFonts w:ascii="Arial" w:hAnsi="Arial" w:cs="Arial"/>
+              </w:rPr>
+              <w:t>0.0</w:t>
             </w:r>
           </w:p>
         </w:tc>
@@ -4277,7 +5247,6 @@
     </w:tbl>
     <w:p>
       <w:pPr>
-        <w:ind w:left="360" w:hanging="360"/>
         <w:contextualSpacing/>
         <w:rPr>
           <w:rFonts w:ascii="Arial" w:hAnsi="Arial" w:cs="Arial"/>
@@ -4290,6 +5259,9 @@
         <w:contextualSpacing/>
         <w:rPr>
           <w:rFonts w:ascii="Arial" w:hAnsi="Arial" w:cs="Arial"/>
+          <w:b/>
+          <w:u w:val="single"/>
+          <w:lang w:val="es-AR"/>
         </w:rPr>
       </w:pPr>
     </w:p>
@@ -4299,21 +5271,20 @@
         <w:contextualSpacing/>
         <w:rPr>
           <w:rFonts w:ascii="Arial" w:hAnsi="Arial" w:cs="Arial"/>
+          <w:b/>
+          <w:u w:val="single"/>
           <w:lang w:val="es-AR"/>
         </w:rPr>
       </w:pPr>
-    </w:p>
-    <w:p>
-      <w:pPr>
-        <w:ind w:left="360" w:hanging="360"/>
-        <w:contextualSpacing/>
+      <w:r>
         <w:rPr>
           <w:rFonts w:ascii="Arial" w:hAnsi="Arial" w:cs="Arial"/>
           <w:b/>
           <w:u w:val="single"/>
           <w:lang w:val="es-AR"/>
         </w:rPr>
-      </w:pPr>
+        <w:t>10</w:t>
+      </w:r>
       <w:r>
         <w:rPr>
           <w:rFonts w:ascii="Arial" w:hAnsi="Arial" w:cs="Arial"/>
@@ -4321,217 +5292,7 @@
           <w:u w:val="single"/>
           <w:lang w:val="es-AR"/>
         </w:rPr>
-        <w:t>10</w:t>
-      </w:r>
-      <w:r>
-        <w:rPr>
-          <w:rFonts w:ascii="Arial" w:hAnsi="Arial" w:cs="Arial"/>
-          <w:b/>
-          <w:u w:val="single"/>
-          <w:lang w:val="es-AR"/>
-        </w:rPr>
         <w:t xml:space="preserve"> – </w:t>
-      </w:r>
-      <w:r>
-        <w:rPr>
-          <w:rFonts w:ascii="Arial" w:hAnsi="Arial" w:cs="Arial"/>
-          <w:b/>
-          <w:u w:val="single"/>
-          <w:lang w:val="es-AR"/>
-        </w:rPr>
-        <w:t>1000x1000</w:t>
-      </w:r>
-    </w:p>
-    <w:p>
-      <w:pPr>
-        <w:ind w:left="360" w:hanging="360"/>
-        <w:contextualSpacing/>
-        <w:rPr>
-          <w:rFonts w:ascii="Arial" w:hAnsi="Arial" w:cs="Arial"/>
-          <w:lang w:val="es-AR"/>
-        </w:rPr>
-      </w:pPr>
-      <w:r>
-        <w:rPr>
-          <w:rFonts w:ascii="Arial" w:hAnsi="Arial" w:cs="Arial"/>
-          <w:b/>
-          <w:u w:val="single"/>
-          <w:lang w:val="es-AR"/>
-        </w:rPr>
-        <w:t>Descripción</w:t>
-      </w:r>
-      <w:r>
-        <w:rPr>
-          <w:rFonts w:ascii="Arial" w:hAnsi="Arial" w:cs="Arial"/>
-          <w:b/>
-          <w:lang w:val="es-AR"/>
-        </w:rPr>
-        <w:t xml:space="preserve">: </w:t>
-      </w:r>
-      <w:r>
-        <w:rPr>
-          <w:rFonts w:ascii="Arial" w:hAnsi="Arial" w:cs="Arial"/>
-          <w:lang w:val="es-AR"/>
-        </w:rPr>
-        <w:t>Se busca medir los tiempos de ejecución</w:t>
-      </w:r>
-      <w:r>
-        <w:rPr>
-          <w:rFonts w:ascii="Arial" w:hAnsi="Arial" w:cs="Arial"/>
-          <w:lang w:val="es-AR"/>
-        </w:rPr>
-        <w:t>.</w:t>
-      </w:r>
-    </w:p>
-    <w:p>
-      <w:pPr>
-        <w:ind w:left="360" w:hanging="360"/>
-        <w:contextualSpacing/>
-        <w:rPr>
-          <w:rFonts w:ascii="Arial" w:hAnsi="Arial" w:cs="Arial"/>
-          <w:lang w:val="es-AR"/>
-        </w:rPr>
-      </w:pPr>
-    </w:p>
-    <w:tbl>
-      <w:tblPr>
-        <w:tblStyle w:val="Tablaconcuadrcula"/>
-        <w:tblW w:w="0" w:type="auto"/>
-        <w:tblInd w:w="720" w:type="dxa"/>
-        <w:tblLook w:val="04A0"/>
-      </w:tblPr>
-      <w:tblGrid>
-        <w:gridCol w:w="4447"/>
-        <w:gridCol w:w="4409"/>
-      </w:tblGrid>
-      <w:tr>
-        <w:tc>
-          <w:tcPr>
-            <w:tcW w:w="4788" w:type="dxa"/>
-          </w:tcPr>
-          <w:p>
-            <w:pPr>
-              <w:ind w:left="720" w:hanging="720"/>
-              <w:contextualSpacing/>
-              <w:jc w:val="center"/>
-              <w:rPr>
-                <w:rFonts w:ascii="Arial" w:hAnsi="Arial" w:cs="Arial"/>
-              </w:rPr>
-            </w:pPr>
-            <w:proofErr w:type="spellStart"/>
-            <w:r>
-              <w:rPr>
-                <w:rFonts w:ascii="Arial" w:hAnsi="Arial" w:cs="Arial"/>
-              </w:rPr>
-              <w:t>Entrada</w:t>
-            </w:r>
-            <w:proofErr w:type="spellEnd"/>
-          </w:p>
-        </w:tc>
-        <w:tc>
-          <w:tcPr>
-            <w:tcW w:w="4788" w:type="dxa"/>
-          </w:tcPr>
-          <w:p>
-            <w:pPr>
-              <w:contextualSpacing/>
-              <w:jc w:val="center"/>
-              <w:rPr>
-                <w:rFonts w:ascii="Arial" w:hAnsi="Arial" w:cs="Arial"/>
-              </w:rPr>
-            </w:pPr>
-            <w:proofErr w:type="spellStart"/>
-            <w:r>
-              <w:rPr>
-                <w:rFonts w:ascii="Arial" w:hAnsi="Arial" w:cs="Arial"/>
-              </w:rPr>
-              <w:t>Salida</w:t>
-            </w:r>
-            <w:proofErr w:type="spellEnd"/>
-          </w:p>
-        </w:tc>
-      </w:tr>
-      <w:tr>
-        <w:tc>
-          <w:tcPr>
-            <w:tcW w:w="4788" w:type="dxa"/>
-          </w:tcPr>
-          <w:p>
-            <w:pPr>
-              <w:contextualSpacing/>
-              <w:rPr>
-                <w:rFonts w:ascii="Arial" w:hAnsi="Arial" w:cs="Arial"/>
-              </w:rPr>
-            </w:pPr>
-            <w:r>
-              <w:rPr>
-                <w:rFonts w:ascii="Arial" w:hAnsi="Arial" w:cs="Arial"/>
-              </w:rPr>
-              <w:t>10 – 1000x1000.in</w:t>
-            </w:r>
-          </w:p>
-        </w:tc>
-        <w:tc>
-          <w:tcPr>
-            <w:tcW w:w="4788" w:type="dxa"/>
-          </w:tcPr>
-          <w:p>
-            <w:pPr>
-              <w:contextualSpacing/>
-              <w:rPr>
-                <w:rFonts w:ascii="Arial" w:hAnsi="Arial" w:cs="Arial"/>
-              </w:rPr>
-            </w:pPr>
-            <w:r>
-              <w:rPr>
-                <w:rFonts w:ascii="Arial" w:hAnsi="Arial" w:cs="Arial"/>
-              </w:rPr>
-              <w:t>10 – 50x50.out</w:t>
-            </w:r>
-          </w:p>
-        </w:tc>
-      </w:tr>
-    </w:tbl>
-    <w:p>
-      <w:pPr>
-        <w:ind w:left="360" w:hanging="360"/>
-        <w:contextualSpacing/>
-        <w:rPr>
-          <w:rFonts w:ascii="Arial" w:hAnsi="Arial" w:cs="Arial"/>
-        </w:rPr>
-      </w:pPr>
-    </w:p>
-    <w:p>
-      <w:pPr>
-        <w:ind w:left="360" w:hanging="360"/>
-        <w:contextualSpacing/>
-        <w:rPr>
-          <w:rFonts w:ascii="Arial" w:hAnsi="Arial" w:cs="Arial"/>
-          <w:b/>
-          <w:u w:val="single"/>
-          <w:lang w:val="es-AR"/>
-        </w:rPr>
-      </w:pPr>
-    </w:p>
-    <w:p>
-      <w:pPr>
-        <w:ind w:left="360" w:hanging="360"/>
-        <w:contextualSpacing/>
-        <w:rPr>
-          <w:rFonts w:ascii="Arial" w:hAnsi="Arial" w:cs="Arial"/>
-          <w:b/>
-          <w:u w:val="single"/>
-          <w:lang w:val="es-AR"/>
-        </w:rPr>
-      </w:pPr>
-      <w:r>
-        <w:rPr>
-          <w:rFonts w:ascii="Arial" w:hAnsi="Arial" w:cs="Arial"/>
-          <w:b/>
-          <w:u w:val="single"/>
-          <w:lang w:val="es-AR"/>
-        </w:rPr>
-        <w:t xml:space="preserve">11 – </w:t>
       </w:r>
       <w:r>
         <w:rPr>
@@ -4874,7 +5635,6 @@
               <w:rPr>
                 <w:rFonts w:ascii="Arial" w:hAnsi="Arial" w:cs="Arial"/>
               </w:rPr>
-              <w:lastRenderedPageBreak/>
               <w:t>9</w:t>
             </w:r>
           </w:p>
@@ -4924,7 +5684,6 @@
                 <w:rFonts w:ascii="Arial" w:hAnsi="Arial" w:cs="Arial"/>
                 <w:lang w:val="es-AR"/>
               </w:rPr>
-              <w:lastRenderedPageBreak/>
               <w:t>No se puede resolver el sistema de ecuaciones.</w:t>
             </w:r>
           </w:p>

</xml_diff>